<commit_message>
Actuclizacion de fichero de tareas tercera entrega
</commit_message>
<xml_diff>
--- a/ACOES Doc/Tareas de la tercera entrega.docx
+++ b/ACOES Doc/Tareas de la tercera entrega.docx
@@ -86,36 +86,272 @@
           <w:tab w:val="left" w:pos="2124"/>
           <w:tab w:val="left" w:pos="3280"/>
         </w:tabs>
+      </w:pPr>
+      <w:r>
+        <w:tab/>
+      </w:r>
+      <w:r>
+        <w:tab/>
+      </w:r>
+      <w:proofErr w:type="gramStart"/>
+      <w:r>
+        <w:t>entrar(</w:t>
+      </w:r>
+      <w:proofErr w:type="gramEnd"/>
+      <w:r>
+        <w:t>)</w:t>
+      </w:r>
+      <w:r>
+        <w:tab/>
+      </w:r>
+    </w:p>
+    <w:p>
+      <w:pPr>
+        <w:tabs>
+          <w:tab w:val="left" w:pos="708"/>
+          <w:tab w:val="left" w:pos="1416"/>
+          <w:tab w:val="left" w:pos="2124"/>
+          <w:tab w:val="left" w:pos="3280"/>
+        </w:tabs>
+        <w:ind w:left="2124"/>
         <w:rPr>
           <w:b/>
           <w:u w:val="single"/>
         </w:rPr>
       </w:pPr>
       <w:r>
-        <w:tab/>
-      </w:r>
-      <w:r>
-        <w:tab/>
-      </w:r>
-      <w:proofErr w:type="gramStart"/>
-      <w:r>
-        <w:t>entrar(</w:t>
+        <w:t xml:space="preserve">decide que usuario es el que ha </w:t>
+      </w:r>
+      <w:proofErr w:type="spellStart"/>
+      <w:r>
+        <w:t>entredo</w:t>
+      </w:r>
+      <w:proofErr w:type="spellEnd"/>
+      <w:r>
+        <w:t xml:space="preserve"> y le redirecciona a la vista correspondiente</w:t>
+      </w:r>
+      <w:r>
+        <w:tab/>
+      </w:r>
+    </w:p>
+    <w:p>
+      <w:r>
+        <w:tab/>
+        <w:t>solicitudcontrol.java</w:t>
+      </w:r>
+    </w:p>
+    <w:p>
+      <w:r>
+        <w:tab/>
+      </w:r>
+      <w:r>
+        <w:tab/>
+      </w:r>
+      <w:proofErr w:type="spellStart"/>
+      <w:r>
+        <w:t>aprobarsolicitud</w:t>
+      </w:r>
+      <w:proofErr w:type="spellEnd"/>
+      <w:r>
+        <w:t>(solicitud)</w:t>
+      </w:r>
+    </w:p>
+    <w:p>
+      <w:r>
+        <w:tab/>
+      </w:r>
+      <w:r>
+        <w:tab/>
+      </w:r>
+      <w:r>
+        <w:tab/>
+        <w:t>entra en la capa de negocio</w:t>
+      </w:r>
+    </w:p>
+    <w:p>
+      <w:pPr>
+        <w:ind w:left="2124"/>
+      </w:pPr>
+      <w:proofErr w:type="spellStart"/>
+      <w:r>
+        <w:t>refresh</w:t>
+      </w:r>
+      <w:r>
+        <w:t>user</w:t>
+      </w:r>
+      <w:proofErr w:type="spellEnd"/>
+      <w:r>
+        <w:t xml:space="preserve">(usuario) </w:t>
+      </w:r>
+      <w:r>
+        <w:t>del usuario de la solicitud, nos devuel</w:t>
+      </w:r>
+      <w:r>
+        <w:t>ve</w:t>
+      </w:r>
+      <w:r>
+        <w:t xml:space="preserve"> el usuario de la persistencia actualizado</w:t>
+      </w:r>
+    </w:p>
+    <w:p>
+      <w:pPr>
+        <w:ind w:left="2124"/>
+      </w:pPr>
+      <w:r>
+        <w:t>Llama a la capa de negocio</w:t>
+      </w:r>
+      <w:r>
+        <w:t xml:space="preserve"> </w:t>
+      </w:r>
+      <w:proofErr w:type="spellStart"/>
+      <w:proofErr w:type="gramStart"/>
+      <w:r>
+        <w:t>getnj</w:t>
+      </w:r>
+      <w:proofErr w:type="spellEnd"/>
+      <w:r>
+        <w:t>(</w:t>
       </w:r>
       <w:proofErr w:type="gramEnd"/>
       <w:r>
         <w:t>)</w:t>
       </w:r>
-      <w:r>
-        <w:tab/>
-      </w:r>
-      <w:r>
-        <w:tab/>
-      </w:r>
-    </w:p>
-    <w:p>
-      <w:r>
-        <w:tab/>
-        <w:t>solicitudcontrol.java</w:t>
+    </w:p>
+    <w:p>
+      <w:pPr>
+        <w:ind w:left="2124"/>
+      </w:pPr>
+      <w:r>
+        <w:t xml:space="preserve">Llama a la capa de negocio </w:t>
+      </w:r>
+      <w:proofErr w:type="spellStart"/>
+      <w:proofErr w:type="gramStart"/>
+      <w:r>
+        <w:t>crearap</w:t>
+      </w:r>
+      <w:proofErr w:type="spellEnd"/>
+      <w:r>
+        <w:t>(</w:t>
+      </w:r>
+      <w:proofErr w:type="gramEnd"/>
+      <w:r>
+        <w:t xml:space="preserve">usuario, </w:t>
+      </w:r>
+      <w:proofErr w:type="spellStart"/>
+      <w:r>
+        <w:t>nj</w:t>
+      </w:r>
+      <w:proofErr w:type="spellEnd"/>
+      <w:r>
+        <w:t>)</w:t>
+      </w:r>
+    </w:p>
+    <w:p>
+      <w:pPr>
+        <w:ind w:left="2124"/>
+      </w:pPr>
+      <w:r>
+        <w:t xml:space="preserve">Eliminar la solicitud de la persistencia llamando a </w:t>
+      </w:r>
+      <w:proofErr w:type="spellStart"/>
+      <w:r>
+        <w:t>eliminarsolicitud</w:t>
+      </w:r>
+      <w:proofErr w:type="spellEnd"/>
+      <w:r>
+        <w:t>(</w:t>
+      </w:r>
+      <w:r>
+        <w:t>solicitud</w:t>
+      </w:r>
+      <w:r>
+        <w:t>)</w:t>
+      </w:r>
+    </w:p>
+    <w:p>
+      <w:pPr>
+        <w:ind w:left="2124"/>
+      </w:pPr>
+      <w:proofErr w:type="spellStart"/>
+      <w:r>
+        <w:t>return</w:t>
+      </w:r>
+      <w:proofErr w:type="spellEnd"/>
+      <w:r>
+        <w:t xml:space="preserve"> “</w:t>
+      </w:r>
+      <w:proofErr w:type="spellStart"/>
+      <w:r>
+        <w:t>solicitudes.xhtml</w:t>
+      </w:r>
+      <w:proofErr w:type="spellEnd"/>
+      <w:r>
+        <w:t>”</w:t>
+      </w:r>
+    </w:p>
+    <w:p>
+      <w:r>
+        <w:tab/>
+      </w:r>
+      <w:r>
+        <w:tab/>
+      </w:r>
+      <w:proofErr w:type="spellStart"/>
+      <w:r>
+        <w:t>rechazar</w:t>
+      </w:r>
+      <w:r>
+        <w:t>solicitud</w:t>
+      </w:r>
+      <w:proofErr w:type="spellEnd"/>
+      <w:r>
+        <w:t>(solicitud)</w:t>
+      </w:r>
+    </w:p>
+    <w:p>
+      <w:r>
+        <w:tab/>
+      </w:r>
+      <w:r>
+        <w:tab/>
+      </w:r>
+      <w:r>
+        <w:tab/>
+      </w:r>
+      <w:proofErr w:type="spellStart"/>
+      <w:r>
+        <w:t>eliminarsolicitud</w:t>
+      </w:r>
+      <w:proofErr w:type="spellEnd"/>
+      <w:r>
+        <w:t>(solicitud)</w:t>
+      </w:r>
+    </w:p>
+    <w:p>
+      <w:r>
+        <w:tab/>
+      </w:r>
+      <w:r>
+        <w:tab/>
+      </w:r>
+      <w:r>
+        <w:tab/>
+      </w:r>
+      <w:proofErr w:type="spellStart"/>
+      <w:r>
+        <w:t>return</w:t>
+      </w:r>
+      <w:proofErr w:type="spellEnd"/>
+      <w:r>
+        <w:t xml:space="preserve"> “</w:t>
+      </w:r>
+      <w:proofErr w:type="spellStart"/>
+      <w:r>
+        <w:t>solicitud.xhtml</w:t>
+      </w:r>
+      <w:proofErr w:type="spellEnd"/>
+      <w:r>
+        <w:t>”</w:t>
       </w:r>
     </w:p>
     <w:p>
@@ -146,10 +382,34 @@
       <w:r>
         <w:tab/>
       </w:r>
-      <w:proofErr w:type="spellStart"/>
-      <w:proofErr w:type="gramStart"/>
-      <w:r>
-        <w:t>devolveraps</w:t>
+      <w:r>
+        <w:tab/>
+        <w:t xml:space="preserve">si el </w:t>
+      </w:r>
+      <w:proofErr w:type="spellStart"/>
+      <w:r>
+        <w:t>checbox</w:t>
+      </w:r>
+      <w:proofErr w:type="spellEnd"/>
+      <w:r>
+        <w:t xml:space="preserve"> está clicado crea una solicitud y la manda a la persistencia</w:t>
+      </w:r>
+    </w:p>
+    <w:p>
+      <w:r>
+        <w:tab/>
+      </w:r>
+      <w:r>
+        <w:tab/>
+      </w:r>
+      <w:r>
+        <w:tab/>
+        <w:t xml:space="preserve">con </w:t>
+      </w:r>
+      <w:proofErr w:type="spellStart"/>
+      <w:proofErr w:type="gramStart"/>
+      <w:r>
+        <w:t>crearsolicitud</w:t>
       </w:r>
       <w:proofErr w:type="spellEnd"/>
       <w:r>
@@ -157,6 +417,93 @@
       </w:r>
       <w:proofErr w:type="gramEnd"/>
       <w:r>
+        <w:t xml:space="preserve">) de la capa de negocio </w:t>
+      </w:r>
+    </w:p>
+    <w:p>
+      <w:r>
+        <w:tab/>
+      </w:r>
+      <w:r>
+        <w:tab/>
+      </w:r>
+      <w:r>
+        <w:tab/>
+      </w:r>
+      <w:proofErr w:type="spellStart"/>
+      <w:r>
+        <w:t>return</w:t>
+      </w:r>
+      <w:proofErr w:type="spellEnd"/>
+      <w:r>
+        <w:t xml:space="preserve"> “</w:t>
+      </w:r>
+      <w:proofErr w:type="spellStart"/>
+      <w:r>
+        <w:t>socio.xhtml</w:t>
+      </w:r>
+      <w:proofErr w:type="spellEnd"/>
+      <w:r>
+        <w:t>”</w:t>
+      </w:r>
+    </w:p>
+    <w:p>
+      <w:r>
+        <w:tab/>
+      </w:r>
+      <w:r>
+        <w:tab/>
+      </w:r>
+      <w:r>
+        <w:tab/>
+        <w:t xml:space="preserve">si no </w:t>
+      </w:r>
+      <w:proofErr w:type="spellStart"/>
+      <w:r>
+        <w:t>esta</w:t>
+      </w:r>
+      <w:proofErr w:type="spellEnd"/>
+      <w:r>
+        <w:t xml:space="preserve"> clicado </w:t>
+      </w:r>
+      <w:proofErr w:type="spellStart"/>
+      <w:r>
+        <w:t>return</w:t>
+      </w:r>
+      <w:proofErr w:type="spellEnd"/>
+      <w:r>
+        <w:t xml:space="preserve"> “</w:t>
+      </w:r>
+      <w:proofErr w:type="spellStart"/>
+      <w:r>
+        <w:t>socio.xhtml</w:t>
+      </w:r>
+      <w:proofErr w:type="spellEnd"/>
+      <w:r>
+        <w:t>”</w:t>
+      </w:r>
+    </w:p>
+    <w:p>
+      <w:r>
+        <w:tab/>
+      </w:r>
+      <w:r>
+        <w:tab/>
+      </w:r>
+      <w:proofErr w:type="spellStart"/>
+      <w:proofErr w:type="gramStart"/>
+      <w:r>
+        <w:t>get</w:t>
+      </w:r>
+      <w:r>
+        <w:t>aps</w:t>
+      </w:r>
+      <w:proofErr w:type="spellEnd"/>
+      <w:r>
+        <w:t>(</w:t>
+      </w:r>
+      <w:proofErr w:type="gramEnd"/>
+      <w:r>
         <w:t>)</w:t>
       </w:r>
     </w:p>
@@ -184,12 +531,16 @@
         <w:t xml:space="preserve">llamar a </w:t>
       </w:r>
       <w:proofErr w:type="spellStart"/>
-      <w:proofErr w:type="gramStart"/>
-      <w:r>
-        <w:t>refresh.socio</w:t>
-      </w:r>
-      <w:proofErr w:type="spellEnd"/>
-      <w:proofErr w:type="gramEnd"/>
+      <w:r>
+        <w:t>refresh</w:t>
+      </w:r>
+      <w:r>
+        <w:t>user</w:t>
+      </w:r>
+      <w:proofErr w:type="spellEnd"/>
+      <w:r>
+        <w:t>(usuario) de la persistencia</w:t>
+      </w:r>
       <w:r>
         <w:t xml:space="preserve"> y asignar a socio</w:t>
       </w:r>
@@ -232,6 +583,15 @@
     <w:p>
       <w:r>
         <w:tab/>
+      </w:r>
+    </w:p>
+    <w:p/>
+    <w:p>
+      <w:pPr>
+        <w:ind w:firstLine="708"/>
+      </w:pPr>
+      <w:r>
+        <w:lastRenderedPageBreak/>
         <w:t>sociocontro</w:t>
       </w:r>
       <w:r>
@@ -266,9 +626,458 @@
     <w:p>
       <w:r>
         <w:tab/>
+      </w:r>
+      <w:r>
+        <w:tab/>
+      </w:r>
+      <w:proofErr w:type="spellStart"/>
+      <w:r>
+        <w:t>public</w:t>
+      </w:r>
+      <w:proofErr w:type="spellEnd"/>
+      <w:r>
+        <w:t xml:space="preserve"> </w:t>
+      </w:r>
+      <w:proofErr w:type="spellStart"/>
+      <w:r>
+        <w:t>list</w:t>
+      </w:r>
+      <w:proofErr w:type="spellEnd"/>
+      <w:r>
+        <w:t xml:space="preserve">&lt;usuario&gt; </w:t>
+      </w:r>
+      <w:proofErr w:type="spellStart"/>
+      <w:proofErr w:type="gramStart"/>
+      <w:r>
+        <w:t>get</w:t>
+      </w:r>
+      <w:r>
+        <w:t>socios</w:t>
+      </w:r>
+      <w:proofErr w:type="spellEnd"/>
+      <w:r>
+        <w:t>(</w:t>
+      </w:r>
+      <w:proofErr w:type="gramEnd"/>
+      <w:r>
+        <w:t>)</w:t>
+      </w:r>
+    </w:p>
+    <w:p>
+      <w:r>
+        <w:tab/>
+      </w:r>
+      <w:r>
+        <w:tab/>
+      </w:r>
+      <w:r>
+        <w:tab/>
+      </w:r>
+      <w:proofErr w:type="spellStart"/>
+      <w:r>
+        <w:t>return</w:t>
+      </w:r>
+      <w:proofErr w:type="spellEnd"/>
+      <w:r>
+        <w:t xml:space="preserve"> </w:t>
+      </w:r>
+      <w:proofErr w:type="spellStart"/>
+      <w:r>
+        <w:t>neg</w:t>
+      </w:r>
+      <w:proofErr w:type="spellEnd"/>
+      <w:r>
+        <w:t>.</w:t>
+      </w:r>
+      <w:r>
+        <w:t xml:space="preserve"> </w:t>
+      </w:r>
+      <w:proofErr w:type="spellStart"/>
+      <w:r>
+        <w:t>getusuarios</w:t>
+      </w:r>
+      <w:proofErr w:type="spellEnd"/>
+      <w:r>
+        <w:t>(“</w:t>
+      </w:r>
+      <w:r>
+        <w:t>socio</w:t>
+      </w:r>
+      <w:r>
+        <w:t>”)</w:t>
+      </w:r>
+    </w:p>
+    <w:p/>
+    <w:p>
+      <w:r>
+        <w:tab/>
         <w:t xml:space="preserve">infosesion.java </w:t>
       </w:r>
     </w:p>
+    <w:p>
+      <w:r>
+        <w:tab/>
+      </w:r>
+      <w:r>
+        <w:tab/>
+      </w:r>
+      <w:proofErr w:type="spellStart"/>
+      <w:proofErr w:type="gramStart"/>
+      <w:r>
+        <w:t>getempleados</w:t>
+      </w:r>
+      <w:proofErr w:type="spellEnd"/>
+      <w:r>
+        <w:t>(</w:t>
+      </w:r>
+      <w:proofErr w:type="gramEnd"/>
+      <w:r>
+        <w:t xml:space="preserve">) </w:t>
+      </w:r>
+    </w:p>
+    <w:p>
+      <w:r>
+        <w:tab/>
+      </w:r>
+      <w:r>
+        <w:tab/>
+      </w:r>
+      <w:r>
+        <w:tab/>
+      </w:r>
+    </w:p>
+    <w:p>
+      <w:r>
+        <w:tab/>
+      </w:r>
+    </w:p>
+    <w:p>
+      <w:r>
+        <w:tab/>
+        <w:t>empleadocontrol.java</w:t>
+      </w:r>
+    </w:p>
+    <w:p>
+      <w:pPr>
+        <w:tabs>
+          <w:tab w:val="left" w:pos="708"/>
+          <w:tab w:val="left" w:pos="1416"/>
+          <w:tab w:val="left" w:pos="2124"/>
+          <w:tab w:val="left" w:pos="2832"/>
+          <w:tab w:val="left" w:pos="3540"/>
+          <w:tab w:val="left" w:pos="4248"/>
+          <w:tab w:val="left" w:pos="5136"/>
+        </w:tabs>
+      </w:pPr>
+      <w:r>
+        <w:tab/>
+      </w:r>
+      <w:r>
+        <w:tab/>
+        <w:t xml:space="preserve">Inyecta la sesión y la </w:t>
+      </w:r>
+      <w:r>
+        <w:t>negocio</w:t>
+      </w:r>
+    </w:p>
+    <w:p>
+      <w:r>
+        <w:tab/>
+      </w:r>
+      <w:r>
+        <w:tab/>
+        <w:t>@</w:t>
+      </w:r>
+      <w:proofErr w:type="spellStart"/>
+      <w:r>
+        <w:t>requestscope</w:t>
+      </w:r>
+      <w:proofErr w:type="spellEnd"/>
+    </w:p>
+    <w:p>
+      <w:r>
+        <w:tab/>
+      </w:r>
+      <w:r>
+        <w:tab/>
+      </w:r>
+      <w:proofErr w:type="spellStart"/>
+      <w:proofErr w:type="gramStart"/>
+      <w:r>
+        <w:t>getsolicitudes</w:t>
+      </w:r>
+      <w:proofErr w:type="spellEnd"/>
+      <w:r>
+        <w:t>(</w:t>
+      </w:r>
+      <w:proofErr w:type="gramEnd"/>
+      <w:r>
+        <w:t>)</w:t>
+      </w:r>
+    </w:p>
+    <w:p>
+      <w:r>
+        <w:tab/>
+      </w:r>
+      <w:r>
+        <w:tab/>
+      </w:r>
+      <w:r>
+        <w:tab/>
+        <w:t xml:space="preserve">accede a la </w:t>
+      </w:r>
+      <w:r>
+        <w:t xml:space="preserve">negocio y llama a </w:t>
+      </w:r>
+      <w:proofErr w:type="spellStart"/>
+      <w:proofErr w:type="gramStart"/>
+      <w:r>
+        <w:t>getsolicituddes</w:t>
+      </w:r>
+      <w:proofErr w:type="spellEnd"/>
+      <w:r>
+        <w:t>(</w:t>
+      </w:r>
+      <w:proofErr w:type="gramEnd"/>
+      <w:r>
+        <w:t>)</w:t>
+      </w:r>
+    </w:p>
+    <w:p>
+      <w:r>
+        <w:tab/>
+      </w:r>
+      <w:r>
+        <w:tab/>
+      </w:r>
+      <w:proofErr w:type="spellStart"/>
+      <w:r>
+        <w:t>public</w:t>
+      </w:r>
+      <w:proofErr w:type="spellEnd"/>
+      <w:r>
+        <w:t xml:space="preserve"> </w:t>
+      </w:r>
+      <w:proofErr w:type="spellStart"/>
+      <w:r>
+        <w:t>list</w:t>
+      </w:r>
+      <w:proofErr w:type="spellEnd"/>
+      <w:r>
+        <w:t xml:space="preserve">&lt;usuario&gt; </w:t>
+      </w:r>
+      <w:proofErr w:type="spellStart"/>
+      <w:proofErr w:type="gramStart"/>
+      <w:r>
+        <w:t>getempleados</w:t>
+      </w:r>
+      <w:proofErr w:type="spellEnd"/>
+      <w:r>
+        <w:t>(</w:t>
+      </w:r>
+      <w:proofErr w:type="gramEnd"/>
+      <w:r>
+        <w:t>)</w:t>
+      </w:r>
+    </w:p>
+    <w:p>
+      <w:r>
+        <w:tab/>
+      </w:r>
+      <w:r>
+        <w:tab/>
+      </w:r>
+      <w:r>
+        <w:tab/>
+      </w:r>
+    </w:p>
+    <w:p>
+      <w:r>
+        <w:tab/>
+      </w:r>
+      <w:r>
+        <w:tab/>
+      </w:r>
+      <w:r>
+        <w:tab/>
+      </w:r>
+      <w:proofErr w:type="spellStart"/>
+      <w:r>
+        <w:t>return</w:t>
+      </w:r>
+      <w:proofErr w:type="spellEnd"/>
+      <w:r>
+        <w:t xml:space="preserve"> </w:t>
+      </w:r>
+      <w:proofErr w:type="spellStart"/>
+      <w:proofErr w:type="gramStart"/>
+      <w:r>
+        <w:t>neg.</w:t>
+      </w:r>
+      <w:r>
+        <w:t>getusuarios</w:t>
+      </w:r>
+      <w:proofErr w:type="spellEnd"/>
+      <w:proofErr w:type="gramEnd"/>
+      <w:r>
+        <w:t>(“</w:t>
+      </w:r>
+      <w:proofErr w:type="spellStart"/>
+      <w:r>
+        <w:t>emp</w:t>
+      </w:r>
+      <w:proofErr w:type="spellEnd"/>
+      <w:r>
+        <w:t>”)</w:t>
+      </w:r>
+    </w:p>
+    <w:p/>
+    <w:p>
+      <w:r>
+        <w:tab/>
+      </w:r>
+      <w:r>
+        <w:tab/>
+      </w:r>
+    </w:p>
+    <w:p/>
+    <w:p>
+      <w:r>
+        <w:tab/>
+        <w:t>admincontrol.java</w:t>
+      </w:r>
+    </w:p>
+    <w:p>
+      <w:pPr>
+        <w:tabs>
+          <w:tab w:val="left" w:pos="708"/>
+          <w:tab w:val="left" w:pos="1416"/>
+          <w:tab w:val="left" w:pos="2124"/>
+          <w:tab w:val="left" w:pos="2832"/>
+          <w:tab w:val="left" w:pos="3540"/>
+          <w:tab w:val="left" w:pos="4248"/>
+          <w:tab w:val="left" w:pos="5136"/>
+        </w:tabs>
+      </w:pPr>
+      <w:r>
+        <w:tab/>
+      </w:r>
+      <w:r>
+        <w:tab/>
+      </w:r>
+      <w:r>
+        <w:t>Inyecta la sesión y la negocio</w:t>
+      </w:r>
+    </w:p>
+    <w:p>
+      <w:r>
+        <w:tab/>
+      </w:r>
+      <w:r>
+        <w:tab/>
+        <w:t>@</w:t>
+      </w:r>
+      <w:proofErr w:type="spellStart"/>
+      <w:r>
+        <w:t>requestscope</w:t>
+      </w:r>
+      <w:proofErr w:type="spellEnd"/>
+    </w:p>
+    <w:p>
+      <w:r>
+        <w:tab/>
+      </w:r>
+      <w:r>
+        <w:tab/>
+      </w:r>
+      <w:proofErr w:type="spellStart"/>
+      <w:r>
+        <w:t>public</w:t>
+      </w:r>
+      <w:proofErr w:type="spellEnd"/>
+      <w:r>
+        <w:t xml:space="preserve"> </w:t>
+      </w:r>
+      <w:proofErr w:type="spellStart"/>
+      <w:r>
+        <w:t>list</w:t>
+      </w:r>
+      <w:proofErr w:type="spellEnd"/>
+      <w:r>
+        <w:t xml:space="preserve">&lt;usuario&gt; </w:t>
+      </w:r>
+      <w:proofErr w:type="spellStart"/>
+      <w:proofErr w:type="gramStart"/>
+      <w:r>
+        <w:t>get</w:t>
+      </w:r>
+      <w:r>
+        <w:t>admin</w:t>
+      </w:r>
+      <w:proofErr w:type="spellEnd"/>
+      <w:r>
+        <w:t>(</w:t>
+      </w:r>
+      <w:proofErr w:type="gramEnd"/>
+      <w:r>
+        <w:t>)</w:t>
+      </w:r>
+    </w:p>
+    <w:p>
+      <w:r>
+        <w:tab/>
+      </w:r>
+      <w:r>
+        <w:tab/>
+      </w:r>
+      <w:r>
+        <w:tab/>
+      </w:r>
+      <w:proofErr w:type="spellStart"/>
+      <w:r>
+        <w:t>return</w:t>
+      </w:r>
+      <w:proofErr w:type="spellEnd"/>
+      <w:r>
+        <w:t xml:space="preserve"> </w:t>
+      </w:r>
+      <w:proofErr w:type="spellStart"/>
+      <w:r>
+        <w:t>neg</w:t>
+      </w:r>
+      <w:proofErr w:type="spellEnd"/>
+      <w:r>
+        <w:t>.</w:t>
+      </w:r>
+      <w:r>
+        <w:t xml:space="preserve"> </w:t>
+      </w:r>
+      <w:proofErr w:type="spellStart"/>
+      <w:r>
+        <w:t>getusuarios</w:t>
+      </w:r>
+      <w:proofErr w:type="spellEnd"/>
+      <w:r>
+        <w:t>(“</w:t>
+      </w:r>
+      <w:proofErr w:type="spellStart"/>
+      <w:r>
+        <w:t>admin</w:t>
+      </w:r>
+      <w:proofErr w:type="spellEnd"/>
+      <w:r>
+        <w:t>”)</w:t>
+      </w:r>
+    </w:p>
+    <w:p>
+      <w:r>
+        <w:tab/>
+      </w:r>
+      <w:r>
+        <w:tab/>
+      </w:r>
+    </w:p>
+    <w:p/>
     <w:p>
       <w:r>
         <w:tab/>
@@ -298,7 +1107,21 @@
       </w:r>
     </w:p>
     <w:p>
-      <w:r>
+      <w:pPr>
+        <w:rPr>
+          <w:b/>
+        </w:rPr>
+      </w:pPr>
+      <w:r>
+        <w:rPr>
+          <w:b/>
+        </w:rPr>
+        <w:tab/>
+      </w:r>
+    </w:p>
+    <w:p>
+      <w:r>
+        <w:lastRenderedPageBreak/>
         <w:tab/>
       </w:r>
       <w:proofErr w:type="spellStart"/>
@@ -322,6 +1145,24 @@
       <w:proofErr w:type="spellStart"/>
       <w:proofErr w:type="gramStart"/>
       <w:r>
+        <w:t>crearsolicitud</w:t>
+      </w:r>
+      <w:proofErr w:type="spellEnd"/>
+      <w:r>
+        <w:t>(</w:t>
+      </w:r>
+      <w:proofErr w:type="gramEnd"/>
+      <w:r>
+        <w:t>Usurario)</w:t>
+      </w:r>
+    </w:p>
+    <w:p>
+      <w:r>
+        <w:tab/>
+      </w:r>
+      <w:proofErr w:type="spellStart"/>
+      <w:proofErr w:type="gramStart"/>
+      <w:r>
         <w:t>modificarsocio</w:t>
       </w:r>
       <w:proofErr w:type="spellEnd"/>
@@ -337,16 +1178,31 @@
       <w:r>
         <w:tab/>
       </w:r>
-      <w:proofErr w:type="spellStart"/>
-      <w:proofErr w:type="gramStart"/>
-      <w:r>
-        <w:t>refrescarsocio</w:t>
+      <w:r>
+        <w:t xml:space="preserve"> </w:t>
+      </w:r>
+      <w:proofErr w:type="spellStart"/>
+      <w:r>
+        <w:t>public</w:t>
+      </w:r>
+      <w:proofErr w:type="spellEnd"/>
+      <w:r>
+        <w:t xml:space="preserve"> usuario </w:t>
+      </w:r>
+      <w:proofErr w:type="spellStart"/>
+      <w:r>
+        <w:t>refres</w:t>
+      </w:r>
+      <w:r>
+        <w:t>huser</w:t>
       </w:r>
       <w:proofErr w:type="spellEnd"/>
       <w:r>
         <w:t>(</w:t>
       </w:r>
-      <w:proofErr w:type="gramEnd"/>
+      <w:r>
+        <w:t>usuario</w:t>
+      </w:r>
       <w:r>
         <w:t>)</w:t>
       </w:r>
@@ -354,6 +1210,481 @@
     <w:p>
       <w:r>
         <w:tab/>
+      </w:r>
+      <w:r>
+        <w:tab/>
+        <w:t xml:space="preserve">Devuelve el usuario de la persistencia, al pasarle el usuario de la </w:t>
+      </w:r>
+      <w:proofErr w:type="spellStart"/>
+      <w:r>
+        <w:t>sesion</w:t>
+      </w:r>
+      <w:proofErr w:type="spellEnd"/>
+    </w:p>
+    <w:p>
+      <w:r>
+        <w:tab/>
+      </w:r>
+      <w:proofErr w:type="spellStart"/>
+      <w:proofErr w:type="gramStart"/>
+      <w:r>
+        <w:t>getsolicitudes</w:t>
+      </w:r>
+      <w:proofErr w:type="spellEnd"/>
+      <w:r>
+        <w:t>(</w:t>
+      </w:r>
+      <w:proofErr w:type="gramEnd"/>
+      <w:r>
+        <w:t>)</w:t>
+      </w:r>
+    </w:p>
+    <w:p>
+      <w:r>
+        <w:tab/>
+      </w:r>
+      <w:r>
+        <w:tab/>
+        <w:t>accede a la persistencia y nos devuelve todas las solicitudes</w:t>
+      </w:r>
+    </w:p>
+    <w:p>
+      <w:r>
+        <w:tab/>
+      </w:r>
+      <w:proofErr w:type="spellStart"/>
+      <w:proofErr w:type="gramStart"/>
+      <w:r>
+        <w:t>getnj</w:t>
+      </w:r>
+      <w:proofErr w:type="spellEnd"/>
+      <w:r>
+        <w:t>(</w:t>
+      </w:r>
+      <w:proofErr w:type="gramEnd"/>
+      <w:r>
+        <w:t>)</w:t>
+      </w:r>
+    </w:p>
+    <w:p>
+      <w:pPr>
+        <w:ind w:left="1416"/>
+      </w:pPr>
+      <w:r>
+        <w:t>Nos devuelve el candidato más apropiado de nuestra lista de jóvenes para ser apadrinado</w:t>
+      </w:r>
+      <w:r>
+        <w:t>.</w:t>
+      </w:r>
+    </w:p>
+    <w:p>
+      <w:r>
+        <w:tab/>
+      </w:r>
+      <w:proofErr w:type="spellStart"/>
+      <w:proofErr w:type="gramStart"/>
+      <w:r>
+        <w:t>crearap</w:t>
+      </w:r>
+      <w:proofErr w:type="spellEnd"/>
+      <w:r>
+        <w:t>(</w:t>
+      </w:r>
+      <w:proofErr w:type="gramEnd"/>
+      <w:r>
+        <w:t xml:space="preserve">usuario, </w:t>
+      </w:r>
+      <w:proofErr w:type="spellStart"/>
+      <w:r>
+        <w:t>nj</w:t>
+      </w:r>
+      <w:proofErr w:type="spellEnd"/>
+      <w:r>
+        <w:t xml:space="preserve">) </w:t>
+      </w:r>
+    </w:p>
+    <w:p>
+      <w:r>
+        <w:tab/>
+      </w:r>
+      <w:r>
+        <w:tab/>
+        <w:t xml:space="preserve">Apadrinamiento = new </w:t>
+      </w:r>
+      <w:proofErr w:type="gramStart"/>
+      <w:r>
+        <w:t>apadrinamiento(</w:t>
+      </w:r>
+      <w:proofErr w:type="spellStart"/>
+      <w:proofErr w:type="gramEnd"/>
+      <w:r>
+        <w:t>user</w:t>
+      </w:r>
+      <w:proofErr w:type="spellEnd"/>
+      <w:r>
+        <w:t xml:space="preserve">, </w:t>
+      </w:r>
+      <w:proofErr w:type="spellStart"/>
+      <w:r>
+        <w:t>nj</w:t>
+      </w:r>
+      <w:proofErr w:type="spellEnd"/>
+      <w:r>
+        <w:t>, fecha)</w:t>
+      </w:r>
+    </w:p>
+    <w:p>
+      <w:r>
+        <w:tab/>
+      </w:r>
+      <w:r>
+        <w:tab/>
+      </w:r>
+      <w:proofErr w:type="spellStart"/>
+      <w:proofErr w:type="gramStart"/>
+      <w:r>
+        <w:t>em.persist</w:t>
+      </w:r>
+      <w:proofErr w:type="spellEnd"/>
+      <w:proofErr w:type="gramEnd"/>
+      <w:r>
+        <w:t>(</w:t>
+      </w:r>
+      <w:proofErr w:type="spellStart"/>
+      <w:r>
+        <w:t>ap</w:t>
+      </w:r>
+      <w:proofErr w:type="spellEnd"/>
+      <w:r>
+        <w:t>)</w:t>
+      </w:r>
+    </w:p>
+    <w:p>
+      <w:r>
+        <w:tab/>
+      </w:r>
+      <w:proofErr w:type="spellStart"/>
+      <w:r>
+        <w:t>public</w:t>
+      </w:r>
+      <w:proofErr w:type="spellEnd"/>
+      <w:r>
+        <w:t xml:space="preserve"> </w:t>
+      </w:r>
+      <w:proofErr w:type="spellStart"/>
+      <w:r>
+        <w:t>boolean</w:t>
+      </w:r>
+      <w:proofErr w:type="spellEnd"/>
+      <w:r>
+        <w:t xml:space="preserve"> </w:t>
+      </w:r>
+      <w:proofErr w:type="spellStart"/>
+      <w:proofErr w:type="gramStart"/>
+      <w:r>
+        <w:t>eliminarsolicitud</w:t>
+      </w:r>
+      <w:proofErr w:type="spellEnd"/>
+      <w:r>
+        <w:t>(</w:t>
+      </w:r>
+      <w:proofErr w:type="gramEnd"/>
+      <w:r>
+        <w:t>S</w:t>
+      </w:r>
+      <w:r>
+        <w:t>olicitud</w:t>
+      </w:r>
+      <w:r>
+        <w:t xml:space="preserve"> sol</w:t>
+      </w:r>
+      <w:r>
+        <w:t>)</w:t>
+      </w:r>
+    </w:p>
+    <w:p>
+      <w:r>
+        <w:tab/>
+      </w:r>
+      <w:r>
+        <w:tab/>
+        <w:t xml:space="preserve">Solicitud S = </w:t>
+      </w:r>
+      <w:proofErr w:type="spellStart"/>
+      <w:proofErr w:type="gramStart"/>
+      <w:r>
+        <w:t>em.find</w:t>
+      </w:r>
+      <w:proofErr w:type="spellEnd"/>
+      <w:proofErr w:type="gramEnd"/>
+      <w:r>
+        <w:t>(</w:t>
+      </w:r>
+      <w:proofErr w:type="spellStart"/>
+      <w:r>
+        <w:t>Solicitud.class</w:t>
+      </w:r>
+      <w:proofErr w:type="spellEnd"/>
+      <w:r>
+        <w:t xml:space="preserve">, </w:t>
+      </w:r>
+      <w:proofErr w:type="spellStart"/>
+      <w:r>
+        <w:t>sol.getid</w:t>
+      </w:r>
+      <w:proofErr w:type="spellEnd"/>
+      <w:r>
+        <w:t>())</w:t>
+      </w:r>
+    </w:p>
+    <w:p>
+      <w:r>
+        <w:tab/>
+      </w:r>
+      <w:r>
+        <w:tab/>
+      </w:r>
+      <w:proofErr w:type="spellStart"/>
+      <w:proofErr w:type="gramStart"/>
+      <w:r>
+        <w:t>If</w:t>
+      </w:r>
+      <w:proofErr w:type="spellEnd"/>
+      <w:r>
+        <w:t>(</w:t>
+      </w:r>
+      <w:proofErr w:type="gramEnd"/>
+      <w:r>
+        <w:t xml:space="preserve">S ¡= </w:t>
+      </w:r>
+      <w:proofErr w:type="spellStart"/>
+      <w:r>
+        <w:t>null</w:t>
+      </w:r>
+      <w:proofErr w:type="spellEnd"/>
+      <w:r>
+        <w:t>)</w:t>
+      </w:r>
+      <w:r>
+        <w:t>{</w:t>
+      </w:r>
+    </w:p>
+    <w:p>
+      <w:r>
+        <w:tab/>
+      </w:r>
+      <w:r>
+        <w:tab/>
+      </w:r>
+      <w:r>
+        <w:tab/>
+      </w:r>
+      <w:proofErr w:type="spellStart"/>
+      <w:proofErr w:type="gramStart"/>
+      <w:r>
+        <w:t>Em.Remove</w:t>
+      </w:r>
+      <w:proofErr w:type="spellEnd"/>
+      <w:proofErr w:type="gramEnd"/>
+      <w:r>
+        <w:t>(S) ;</w:t>
+      </w:r>
+    </w:p>
+    <w:p>
+      <w:pPr>
+        <w:ind w:left="708" w:firstLine="708"/>
+      </w:pPr>
+      <w:r>
+        <w:t>}</w:t>
+      </w:r>
+      <w:proofErr w:type="spellStart"/>
+      <w:r>
+        <w:t>else</w:t>
+      </w:r>
+      <w:proofErr w:type="spellEnd"/>
+      <w:r>
+        <w:t xml:space="preserve"> (lanzar excepcion</w:t>
+      </w:r>
+      <w:bookmarkStart w:id="0" w:name="_GoBack"/>
+      <w:bookmarkEnd w:id="0"/>
+      <w:r>
+        <w:t>)</w:t>
+      </w:r>
+    </w:p>
+    <w:p>
+      <w:r>
+        <w:tab/>
+      </w:r>
+      <w:proofErr w:type="spellStart"/>
+      <w:r>
+        <w:t>public</w:t>
+      </w:r>
+      <w:proofErr w:type="spellEnd"/>
+      <w:r>
+        <w:t xml:space="preserve"> </w:t>
+      </w:r>
+      <w:proofErr w:type="spellStart"/>
+      <w:r>
+        <w:t>boolean</w:t>
+      </w:r>
+      <w:proofErr w:type="spellEnd"/>
+      <w:r>
+        <w:t xml:space="preserve"> </w:t>
+      </w:r>
+      <w:proofErr w:type="spellStart"/>
+      <w:proofErr w:type="gramStart"/>
+      <w:r>
+        <w:t>eliminarusuario</w:t>
+      </w:r>
+      <w:proofErr w:type="spellEnd"/>
+      <w:r>
+        <w:t>(</w:t>
+      </w:r>
+      <w:proofErr w:type="gramEnd"/>
+      <w:r>
+        <w:t>Usuario u)</w:t>
+      </w:r>
+    </w:p>
+    <w:p>
+      <w:pPr>
+        <w:ind w:firstLine="708"/>
+      </w:pPr>
+      <w:proofErr w:type="spellStart"/>
+      <w:r>
+        <w:t>public</w:t>
+      </w:r>
+      <w:proofErr w:type="spellEnd"/>
+      <w:r>
+        <w:t xml:space="preserve"> </w:t>
+      </w:r>
+      <w:proofErr w:type="spellStart"/>
+      <w:r>
+        <w:t>list</w:t>
+      </w:r>
+      <w:proofErr w:type="spellEnd"/>
+      <w:r>
+        <w:t xml:space="preserve">&lt;usuario&gt; </w:t>
+      </w:r>
+      <w:proofErr w:type="spellStart"/>
+      <w:r>
+        <w:t>getusuarios</w:t>
+      </w:r>
+      <w:proofErr w:type="spellEnd"/>
+      <w:r>
+        <w:t>(rol)</w:t>
+      </w:r>
+    </w:p>
+    <w:p>
+      <w:r>
+        <w:tab/>
+        <w:t>Devuelve todos los usuarios según el rol</w:t>
+      </w:r>
+    </w:p>
+    <w:p>
+      <w:r>
+        <w:tab/>
+        <w:t xml:space="preserve">Crea una lista de usuarios </w:t>
+      </w:r>
+      <w:proofErr w:type="spellStart"/>
+      <w:r>
+        <w:t>vacia</w:t>
+      </w:r>
+      <w:proofErr w:type="spellEnd"/>
+      <w:r>
+        <w:t xml:space="preserve"> L</w:t>
+      </w:r>
+    </w:p>
+    <w:p>
+      <w:r>
+        <w:tab/>
+      </w:r>
+      <w:proofErr w:type="spellStart"/>
+      <w:r>
+        <w:t>Query</w:t>
+      </w:r>
+      <w:proofErr w:type="spellEnd"/>
+      <w:r>
+        <w:t xml:space="preserve"> q = new </w:t>
+      </w:r>
+      <w:proofErr w:type="spellStart"/>
+      <w:proofErr w:type="gramStart"/>
+      <w:r>
+        <w:t>Query</w:t>
+      </w:r>
+      <w:proofErr w:type="spellEnd"/>
+      <w:r>
+        <w:t>(</w:t>
+      </w:r>
+      <w:proofErr w:type="gramEnd"/>
+      <w:r>
+        <w:t>“</w:t>
+      </w:r>
+      <w:proofErr w:type="spellStart"/>
+      <w:r>
+        <w:t>Select</w:t>
+      </w:r>
+      <w:proofErr w:type="spellEnd"/>
+      <w:r>
+        <w:t xml:space="preserve"> e </w:t>
+      </w:r>
+      <w:proofErr w:type="spellStart"/>
+      <w:r>
+        <w:t>f</w:t>
+      </w:r>
+      <w:r>
+        <w:t>ro</w:t>
+      </w:r>
+      <w:r>
+        <w:t>m</w:t>
+      </w:r>
+      <w:proofErr w:type="spellEnd"/>
+      <w:r>
+        <w:t xml:space="preserve"> usuario e </w:t>
+      </w:r>
+      <w:proofErr w:type="spellStart"/>
+      <w:r>
+        <w:t>where</w:t>
+      </w:r>
+      <w:proofErr w:type="spellEnd"/>
+      <w:r>
+        <w:t xml:space="preserve"> </w:t>
+      </w:r>
+      <w:proofErr w:type="spellStart"/>
+      <w:r>
+        <w:t>e.rol</w:t>
+      </w:r>
+      <w:proofErr w:type="spellEnd"/>
+      <w:r>
+        <w:t xml:space="preserve"> = ‘”+rol”’ “)</w:t>
+      </w:r>
+    </w:p>
+    <w:p>
+      <w:r>
+        <w:tab/>
+        <w:t xml:space="preserve">L = </w:t>
+      </w:r>
+      <w:proofErr w:type="spellStart"/>
+      <w:proofErr w:type="gramStart"/>
+      <w:r>
+        <w:t>q.getResultList</w:t>
+      </w:r>
+      <w:proofErr w:type="spellEnd"/>
+      <w:proofErr w:type="gramEnd"/>
+      <w:r>
+        <w:t>() ;</w:t>
+      </w:r>
+    </w:p>
+    <w:p>
+      <w:pPr>
+        <w:ind w:firstLine="708"/>
+      </w:pPr>
+      <w:proofErr w:type="spellStart"/>
+      <w:r>
+        <w:t>Return</w:t>
+      </w:r>
+      <w:proofErr w:type="spellEnd"/>
+      <w:r>
+        <w:t xml:space="preserve"> L</w:t>
       </w:r>
     </w:p>
     <w:p>
@@ -381,18 +1712,205 @@
       <w:proofErr w:type="spellEnd"/>
     </w:p>
     <w:p>
-      <w:r>
-        <w:t xml:space="preserve"> - Eliminar socio y s</w:t>
-      </w:r>
-      <w:bookmarkStart w:id="0" w:name="_GoBack"/>
-      <w:bookmarkEnd w:id="0"/>
-      <w:r>
-        <w:t xml:space="preserve">ustituir empleados por </w:t>
+      <w:pPr>
+        <w:tabs>
+          <w:tab w:val="left" w:pos="4928"/>
+        </w:tabs>
+      </w:pPr>
+      <w:r>
+        <w:t xml:space="preserve"> - Eliminar socio y sustituir empleados por </w:t>
       </w:r>
       <w:r>
         <w:t>usuario.</w:t>
       </w:r>
-    </w:p>
+      <w:r>
+        <w:tab/>
+      </w:r>
+    </w:p>
+    <w:p>
+      <w:pPr>
+        <w:tabs>
+          <w:tab w:val="left" w:pos="4928"/>
+        </w:tabs>
+      </w:pPr>
+      <w:r>
+        <w:t xml:space="preserve">- Revisar si los botones de cada vista </w:t>
+      </w:r>
+      <w:proofErr w:type="spellStart"/>
+      <w:r>
+        <w:t>estan</w:t>
+      </w:r>
+      <w:proofErr w:type="spellEnd"/>
+      <w:r>
+        <w:t xml:space="preserve"> bien hechos</w:t>
+      </w:r>
+    </w:p>
+    <w:p>
+      <w:pPr>
+        <w:rPr>
+          <w:b/>
+          <w:u w:val="single"/>
+        </w:rPr>
+      </w:pPr>
+      <w:r>
+        <w:rPr>
+          <w:b/>
+          <w:u w:val="single"/>
+        </w:rPr>
+        <w:t>Cambios en las vistas</w:t>
+      </w:r>
+    </w:p>
+    <w:p>
+      <w:proofErr w:type="spellStart"/>
+      <w:r>
+        <w:t>Solicitudes.xhtml</w:t>
+      </w:r>
+      <w:proofErr w:type="spellEnd"/>
+    </w:p>
+    <w:p>
+      <w:pPr>
+        <w:ind w:left="708"/>
+      </w:pPr>
+      <w:r>
+        <w:t xml:space="preserve">Imprimimos llamando al </w:t>
+      </w:r>
+      <w:proofErr w:type="spellStart"/>
+      <w:r>
+        <w:t>baking</w:t>
+      </w:r>
+      <w:proofErr w:type="spellEnd"/>
+      <w:r>
+        <w:t xml:space="preserve"> </w:t>
+      </w:r>
+      <w:proofErr w:type="spellStart"/>
+      <w:r>
+        <w:t>beans</w:t>
+      </w:r>
+      <w:proofErr w:type="spellEnd"/>
+      <w:r>
+        <w:t xml:space="preserve"> </w:t>
+      </w:r>
+      <w:proofErr w:type="spellStart"/>
+      <w:proofErr w:type="gramStart"/>
+      <w:r>
+        <w:t>empleadocontrol.getsolicitudes</w:t>
+      </w:r>
+      <w:proofErr w:type="spellEnd"/>
+      <w:proofErr w:type="gramEnd"/>
+      <w:r>
+        <w:t xml:space="preserve"> las solicitudes, datos:</w:t>
+      </w:r>
+    </w:p>
+    <w:p>
+      <w:r>
+        <w:lastRenderedPageBreak/>
+        <w:tab/>
+      </w:r>
+      <w:r>
+        <w:tab/>
+        <w:t xml:space="preserve">Fecha </w:t>
+      </w:r>
+    </w:p>
+    <w:p>
+      <w:r>
+        <w:tab/>
+      </w:r>
+      <w:r>
+        <w:tab/>
+        <w:t xml:space="preserve">Usuario </w:t>
+      </w:r>
+    </w:p>
+    <w:p>
+      <w:r>
+        <w:tab/>
+        <w:t>Botones: (</w:t>
+      </w:r>
+      <w:proofErr w:type="spellStart"/>
+      <w:r>
+        <w:t>Commandbutton</w:t>
+      </w:r>
+      <w:proofErr w:type="spellEnd"/>
+      <w:r>
+        <w:t>)</w:t>
+      </w:r>
+    </w:p>
+    <w:p>
+      <w:r>
+        <w:tab/>
+      </w:r>
+      <w:r>
+        <w:tab/>
+        <w:t>Aprobar</w:t>
+      </w:r>
+      <w:r>
+        <w:tab/>
+      </w:r>
+    </w:p>
+    <w:p>
+      <w:r>
+        <w:tab/>
+      </w:r>
+      <w:r>
+        <w:tab/>
+      </w:r>
+      <w:r>
+        <w:tab/>
+        <w:t>Lla</w:t>
+      </w:r>
+      <w:r>
+        <w:t>ma</w:t>
+      </w:r>
+      <w:r>
+        <w:t xml:space="preserve"> a un método de </w:t>
+      </w:r>
+      <w:proofErr w:type="spellStart"/>
+      <w:proofErr w:type="gramStart"/>
+      <w:r>
+        <w:t>solicitucontrol.aprobarsolicitud</w:t>
+      </w:r>
+      <w:proofErr w:type="spellEnd"/>
+      <w:proofErr w:type="gramEnd"/>
+      <w:r>
+        <w:t xml:space="preserve"> </w:t>
+      </w:r>
+    </w:p>
+    <w:p>
+      <w:r>
+        <w:tab/>
+      </w:r>
+      <w:r>
+        <w:tab/>
+        <w:t>Rechazar</w:t>
+      </w:r>
+    </w:p>
+    <w:p>
+      <w:r>
+        <w:tab/>
+      </w:r>
+      <w:r>
+        <w:tab/>
+      </w:r>
+      <w:r>
+        <w:tab/>
+      </w:r>
+      <w:r>
+        <w:t xml:space="preserve">Llama a un método de </w:t>
+      </w:r>
+      <w:proofErr w:type="spellStart"/>
+      <w:proofErr w:type="gramStart"/>
+      <w:r>
+        <w:t>solicitucontrol.</w:t>
+      </w:r>
+      <w:r>
+        <w:t>rechazar</w:t>
+      </w:r>
+      <w:r>
+        <w:t>solicitud</w:t>
+      </w:r>
+      <w:proofErr w:type="spellEnd"/>
+      <w:proofErr w:type="gramEnd"/>
+    </w:p>
+    <w:p/>
     <w:sectPr>
       <w:pgSz w:w="11906" w:h="16838"/>
       <w:pgMar w:top="1417" w:right="1701" w:bottom="1417" w:left="1701" w:header="708" w:footer="708" w:gutter="0"/>
@@ -526,6 +2044,7 @@
     <w:lsdException w:name="HTML Sample" w:semiHidden="1" w:unhideWhenUsed="1"/>
     <w:lsdException w:name="HTML Typewriter" w:semiHidden="1" w:unhideWhenUsed="1"/>
     <w:lsdException w:name="HTML Variable" w:semiHidden="1" w:unhideWhenUsed="1"/>
+    <w:lsdException w:name="Normal Table" w:semiHidden="1" w:unhideWhenUsed="1"/>
     <w:lsdException w:name="annotation subject" w:semiHidden="1" w:unhideWhenUsed="1"/>
     <w:lsdException w:name="No List" w:semiHidden="1" w:unhideWhenUsed="1"/>
     <w:lsdException w:name="Outline List 1" w:semiHidden="1" w:unhideWhenUsed="1"/>
@@ -572,8 +2091,10 @@
     <w:lsdException w:name="Table Subtle 2" w:semiHidden="1" w:unhideWhenUsed="1"/>
     <w:lsdException w:name="Table Web 1" w:semiHidden="1" w:unhideWhenUsed="1"/>
     <w:lsdException w:name="Table Web 2" w:semiHidden="1" w:unhideWhenUsed="1"/>
+    <w:lsdException w:name="Table Web 3" w:semiHidden="1" w:unhideWhenUsed="1"/>
     <w:lsdException w:name="Balloon Text" w:semiHidden="1" w:unhideWhenUsed="1"/>
     <w:lsdException w:name="Table Grid" w:uiPriority="39"/>
+    <w:lsdException w:name="Table Theme" w:semiHidden="1" w:unhideWhenUsed="1"/>
     <w:lsdException w:name="Placeholder Text" w:semiHidden="1"/>
     <w:lsdException w:name="No Spacing" w:uiPriority="1" w:qFormat="1"/>
     <w:lsdException w:name="Light Shading" w:uiPriority="60"/>

</xml_diff>

<commit_message>
Reparto de tareas y algunas funcionalidades esplicadas
Si hay alguna funcion en mayuscula es una errata
</commit_message>
<xml_diff>
--- a/ACOES Doc/Tareas de la tercera entrega.docx
+++ b/ACOES Doc/Tareas de la tercera entrega.docx
@@ -146,6 +146,15 @@
       </w:r>
       <w:r>
         <w:tab/>
+        <w:t>inyectar sesión y negocio</w:t>
+      </w:r>
+    </w:p>
+    <w:p>
+      <w:r>
+        <w:tab/>
+      </w:r>
+      <w:r>
+        <w:tab/>
       </w:r>
       <w:proofErr w:type="spellStart"/>
       <w:r>
@@ -490,87 +499,6 @@
       <w:r>
         <w:tab/>
       </w:r>
-      <w:proofErr w:type="spellStart"/>
-      <w:proofErr w:type="gramStart"/>
-      <w:r>
-        <w:t>get</w:t>
-      </w:r>
-      <w:r>
-        <w:t>aps</w:t>
-      </w:r>
-      <w:proofErr w:type="spellEnd"/>
-      <w:r>
-        <w:t>(</w:t>
-      </w:r>
-      <w:proofErr w:type="gramEnd"/>
-      <w:r>
-        <w:t>)</w:t>
-      </w:r>
-    </w:p>
-    <w:p>
-      <w:r>
-        <w:tab/>
-      </w:r>
-      <w:r>
-        <w:tab/>
-      </w:r>
-      <w:r>
-        <w:tab/>
-        <w:t>coger el socio de la sesión</w:t>
-      </w:r>
-    </w:p>
-    <w:p>
-      <w:r>
-        <w:tab/>
-      </w:r>
-      <w:r>
-        <w:tab/>
-      </w:r>
-      <w:r>
-        <w:tab/>
-        <w:t xml:space="preserve">llamar a </w:t>
-      </w:r>
-      <w:proofErr w:type="spellStart"/>
-      <w:r>
-        <w:t>refresh</w:t>
-      </w:r>
-      <w:r>
-        <w:t>user</w:t>
-      </w:r>
-      <w:proofErr w:type="spellEnd"/>
-      <w:r>
-        <w:t>(usuario) de la persistencia</w:t>
-      </w:r>
-      <w:r>
-        <w:t xml:space="preserve"> y asignar a socio</w:t>
-      </w:r>
-    </w:p>
-    <w:p>
-      <w:r>
-        <w:tab/>
-      </w:r>
-      <w:r>
-        <w:tab/>
-      </w:r>
-      <w:r>
-        <w:tab/>
-      </w:r>
-      <w:proofErr w:type="spellStart"/>
-      <w:r>
-        <w:t>get</w:t>
-      </w:r>
-      <w:proofErr w:type="spellEnd"/>
-      <w:r>
-        <w:t xml:space="preserve"> apadrinamientos del </w:t>
-      </w:r>
-      <w:proofErr w:type="spellStart"/>
-      <w:r>
-        <w:t>refresh</w:t>
-      </w:r>
-      <w:proofErr w:type="spellEnd"/>
-      <w:r>
-        <w:t xml:space="preserve"> socio</w:t>
-      </w:r>
     </w:p>
     <w:p>
       <w:r>
@@ -586,6 +514,16 @@
       </w:r>
     </w:p>
     <w:p/>
+    <w:p>
+      <w:pPr>
+        <w:ind w:firstLine="708"/>
+      </w:pPr>
+    </w:p>
+    <w:p>
+      <w:pPr>
+        <w:ind w:firstLine="708"/>
+      </w:pPr>
+    </w:p>
     <w:p>
       <w:pPr>
         <w:ind w:firstLine="708"/>
@@ -707,6 +645,16 @@
         <w:t>”)</w:t>
       </w:r>
     </w:p>
+    <w:p>
+      <w:r>
+        <w:tab/>
+      </w:r>
+      <w:r>
+        <w:tab/>
+      </w:r>
+    </w:p>
+    <w:p/>
+    <w:p/>
     <w:p/>
     <w:p>
       <w:r>
@@ -912,10 +860,7 @@
       <w:proofErr w:type="spellStart"/>
       <w:proofErr w:type="gramStart"/>
       <w:r>
-        <w:t>neg.</w:t>
-      </w:r>
-      <w:r>
-        <w:t>getusuarios</w:t>
+        <w:t>neg.getusuarios</w:t>
       </w:r>
       <w:proofErr w:type="spellEnd"/>
       <w:proofErr w:type="gramEnd"/>
@@ -931,7 +876,73 @@
         <w:t>”)</w:t>
       </w:r>
     </w:p>
+    <w:p>
+      <w:r>
+        <w:tab/>
+      </w:r>
+      <w:r>
+        <w:tab/>
+      </w:r>
+    </w:p>
+    <w:p>
+      <w:pPr>
+        <w:ind w:left="708" w:firstLine="708"/>
+      </w:pPr>
+      <w:proofErr w:type="spellStart"/>
+      <w:proofErr w:type="gramStart"/>
+      <w:r>
+        <w:t>getempleado</w:t>
+      </w:r>
+      <w:proofErr w:type="spellEnd"/>
+      <w:r>
+        <w:t>(</w:t>
+      </w:r>
+      <w:proofErr w:type="gramEnd"/>
+      <w:r>
+        <w:t>)</w:t>
+      </w:r>
+    </w:p>
     <w:p/>
+    <w:p>
+      <w:r>
+        <w:tab/>
+      </w:r>
+      <w:r>
+        <w:tab/>
+      </w:r>
+      <w:r>
+        <w:tab/>
+      </w:r>
+      <w:proofErr w:type="spellStart"/>
+      <w:r>
+        <w:t>return</w:t>
+      </w:r>
+      <w:proofErr w:type="spellEnd"/>
+      <w:r>
+        <w:t xml:space="preserve"> </w:t>
+      </w:r>
+      <w:proofErr w:type="spellStart"/>
+      <w:proofErr w:type="gramStart"/>
+      <w:r>
+        <w:t>neg.refreshuser</w:t>
+      </w:r>
+      <w:proofErr w:type="spellEnd"/>
+      <w:proofErr w:type="gramEnd"/>
+      <w:r>
+        <w:t>(</w:t>
+      </w:r>
+      <w:proofErr w:type="spellStart"/>
+      <w:r>
+        <w:t>sesión.getusuario</w:t>
+      </w:r>
+      <w:proofErr w:type="spellEnd"/>
+      <w:r>
+        <w:t>()</w:t>
+      </w:r>
+      <w:r>
+        <w:t>)</w:t>
+      </w:r>
+    </w:p>
     <w:p>
       <w:r>
         <w:tab/>
@@ -964,8 +975,6 @@
       </w:r>
       <w:r>
         <w:tab/>
-      </w:r>
-      <w:r>
         <w:t>Inyecta la sesión y la negocio</w:t>
       </w:r>
     </w:p>
@@ -1014,6 +1023,9 @@
       <w:r>
         <w:t>admin</w:t>
       </w:r>
+      <w:r>
+        <w:t>s</w:t>
+      </w:r>
       <w:proofErr w:type="spellEnd"/>
       <w:r>
         <w:t>(</w:t>
@@ -1071,16 +1083,500 @@
     </w:p>
     <w:p>
       <w:r>
-        <w:tab/>
-      </w:r>
-      <w:r>
-        <w:tab/>
-      </w:r>
-    </w:p>
-    <w:p/>
-    <w:p>
-      <w:r>
-        <w:tab/>
+        <w:lastRenderedPageBreak/>
+        <w:tab/>
+      </w:r>
+      <w:r>
+        <w:tab/>
+      </w:r>
+    </w:p>
+    <w:p>
+      <w:r>
+        <w:tab/>
+        <w:t>njcontrol.java</w:t>
+      </w:r>
+    </w:p>
+    <w:p>
+      <w:r>
+        <w:tab/>
+      </w:r>
+      <w:r>
+        <w:tab/>
+      </w:r>
+      <w:proofErr w:type="spellStart"/>
+      <w:proofErr w:type="gramStart"/>
+      <w:r>
+        <w:t>insertarnj</w:t>
+      </w:r>
+      <w:proofErr w:type="spellEnd"/>
+      <w:r>
+        <w:t>(</w:t>
+      </w:r>
+      <w:proofErr w:type="gramEnd"/>
+      <w:r>
+        <w:t xml:space="preserve">“Pasar todos los datos de un </w:t>
+      </w:r>
+      <w:proofErr w:type="spellStart"/>
+      <w:r>
+        <w:t>nj</w:t>
+      </w:r>
+      <w:proofErr w:type="spellEnd"/>
+      <w:r>
+        <w:t>”)</w:t>
+      </w:r>
+    </w:p>
+    <w:p>
+      <w:pPr>
+        <w:ind w:left="2124"/>
+      </w:pPr>
+      <w:r>
+        <w:t xml:space="preserve">Se llama al constructor con todos los datos y luego a la función </w:t>
+      </w:r>
+      <w:proofErr w:type="spellStart"/>
+      <w:proofErr w:type="gramStart"/>
+      <w:r>
+        <w:t>insertarnj</w:t>
+      </w:r>
+      <w:proofErr w:type="spellEnd"/>
+      <w:r>
+        <w:t>(</w:t>
+      </w:r>
+      <w:proofErr w:type="gramEnd"/>
+      <w:r>
+        <w:t>) de la capa de negocio.</w:t>
+      </w:r>
+    </w:p>
+    <w:p>
+      <w:r>
+        <w:tab/>
+      </w:r>
+      <w:r>
+        <w:tab/>
+      </w:r>
+      <w:proofErr w:type="spellStart"/>
+      <w:r>
+        <w:t>Public</w:t>
+      </w:r>
+      <w:proofErr w:type="spellEnd"/>
+      <w:r>
+        <w:t xml:space="preserve"> </w:t>
+      </w:r>
+      <w:proofErr w:type="spellStart"/>
+      <w:r>
+        <w:t>list</w:t>
+      </w:r>
+      <w:proofErr w:type="spellEnd"/>
+      <w:r>
+        <w:t>&lt;</w:t>
+      </w:r>
+      <w:proofErr w:type="spellStart"/>
+      <w:r>
+        <w:t>jovenes</w:t>
+      </w:r>
+      <w:proofErr w:type="spellEnd"/>
+      <w:r>
+        <w:t xml:space="preserve">&gt; </w:t>
+      </w:r>
+      <w:proofErr w:type="spellStart"/>
+      <w:proofErr w:type="gramStart"/>
+      <w:r>
+        <w:t>getnjs</w:t>
+      </w:r>
+      <w:proofErr w:type="spellEnd"/>
+      <w:r>
+        <w:t>(</w:t>
+      </w:r>
+      <w:proofErr w:type="gramEnd"/>
+      <w:r>
+        <w:t>)</w:t>
+      </w:r>
+    </w:p>
+    <w:p>
+      <w:r>
+        <w:tab/>
+      </w:r>
+      <w:r>
+        <w:tab/>
+      </w:r>
+      <w:r>
+        <w:tab/>
+      </w:r>
+      <w:proofErr w:type="spellStart"/>
+      <w:r>
+        <w:t>return</w:t>
+      </w:r>
+      <w:proofErr w:type="spellEnd"/>
+      <w:r>
+        <w:t xml:space="preserve"> </w:t>
+      </w:r>
+    </w:p>
+    <w:p>
+      <w:r>
+        <w:tab/>
+      </w:r>
+      <w:r>
+        <w:tab/>
+      </w:r>
+      <w:proofErr w:type="spellStart"/>
+      <w:proofErr w:type="gramStart"/>
+      <w:r>
+        <w:t>eliminarnj</w:t>
+      </w:r>
+      <w:proofErr w:type="spellEnd"/>
+      <w:r>
+        <w:t>(</w:t>
+      </w:r>
+      <w:proofErr w:type="spellStart"/>
+      <w:proofErr w:type="gramEnd"/>
+      <w:r>
+        <w:t>Jovenes</w:t>
+      </w:r>
+      <w:proofErr w:type="spellEnd"/>
+      <w:r>
+        <w:t xml:space="preserve"> </w:t>
+      </w:r>
+      <w:proofErr w:type="spellStart"/>
+      <w:r>
+        <w:t>nj</w:t>
+      </w:r>
+      <w:proofErr w:type="spellEnd"/>
+      <w:r>
+        <w:t>)</w:t>
+      </w:r>
+    </w:p>
+    <w:p>
+      <w:r>
+        <w:tab/>
+      </w:r>
+      <w:r>
+        <w:tab/>
+      </w:r>
+      <w:r>
+        <w:tab/>
+      </w:r>
+      <w:proofErr w:type="spellStart"/>
+      <w:proofErr w:type="gramStart"/>
+      <w:r>
+        <w:t>eliminarnj</w:t>
+      </w:r>
+      <w:proofErr w:type="spellEnd"/>
+      <w:r>
+        <w:t>(</w:t>
+      </w:r>
+      <w:proofErr w:type="spellStart"/>
+      <w:proofErr w:type="gramEnd"/>
+      <w:r>
+        <w:t>Jovenes</w:t>
+      </w:r>
+      <w:proofErr w:type="spellEnd"/>
+      <w:r>
+        <w:t xml:space="preserve"> </w:t>
+      </w:r>
+      <w:proofErr w:type="spellStart"/>
+      <w:r>
+        <w:t>nj</w:t>
+      </w:r>
+      <w:proofErr w:type="spellEnd"/>
+      <w:r>
+        <w:t>)</w:t>
+      </w:r>
+    </w:p>
+    <w:p>
+      <w:r>
+        <w:tab/>
+      </w:r>
+      <w:r>
+        <w:tab/>
+      </w:r>
+      <w:proofErr w:type="spellStart"/>
+      <w:proofErr w:type="gramStart"/>
+      <w:r>
+        <w:t>modificarnj</w:t>
+      </w:r>
+      <w:proofErr w:type="spellEnd"/>
+      <w:r>
+        <w:t>(</w:t>
+      </w:r>
+      <w:proofErr w:type="spellStart"/>
+      <w:proofErr w:type="gramEnd"/>
+      <w:r>
+        <w:t>Jovenes</w:t>
+      </w:r>
+      <w:proofErr w:type="spellEnd"/>
+      <w:r>
+        <w:t xml:space="preserve"> </w:t>
+      </w:r>
+      <w:proofErr w:type="spellStart"/>
+      <w:r>
+        <w:t>nj</w:t>
+      </w:r>
+      <w:proofErr w:type="spellEnd"/>
+      <w:r>
+        <w:t>)</w:t>
+      </w:r>
+    </w:p>
+    <w:p>
+      <w:pPr>
+        <w:ind w:left="1416" w:firstLine="708"/>
+      </w:pPr>
+      <w:r>
+        <w:t>consultar modificar contacto de la agenda (Suerte)</w:t>
+      </w:r>
+    </w:p>
+    <w:p>
+      <w:r>
+        <w:tab/>
+      </w:r>
+      <w:r>
+        <w:tab/>
+      </w:r>
+      <w:r>
+        <w:tab/>
+      </w:r>
+    </w:p>
+    <w:p>
+      <w:r>
+        <w:tab/>
+      </w:r>
+      <w:r>
+        <w:tab/>
+      </w:r>
+      <w:r>
+        <w:tab/>
+      </w:r>
+    </w:p>
+    <w:p>
+      <w:r>
+        <w:tab/>
+        <w:t>apcontrol.java</w:t>
+      </w:r>
+    </w:p>
+    <w:p>
+      <w:r>
+        <w:tab/>
+      </w:r>
+      <w:r>
+        <w:tab/>
+      </w:r>
+      <w:proofErr w:type="spellStart"/>
+      <w:proofErr w:type="gramStart"/>
+      <w:r>
+        <w:t>eliminarap</w:t>
+      </w:r>
+      <w:proofErr w:type="spellEnd"/>
+      <w:r>
+        <w:t>(</w:t>
+      </w:r>
+      <w:proofErr w:type="gramEnd"/>
+      <w:r>
+        <w:t xml:space="preserve">Apadrinamiento </w:t>
+      </w:r>
+      <w:proofErr w:type="spellStart"/>
+      <w:r>
+        <w:t>ap</w:t>
+      </w:r>
+      <w:proofErr w:type="spellEnd"/>
+      <w:r>
+        <w:t>)</w:t>
+      </w:r>
+    </w:p>
+    <w:p>
+      <w:r>
+        <w:tab/>
+      </w:r>
+      <w:r>
+        <w:tab/>
+      </w:r>
+      <w:proofErr w:type="spellStart"/>
+      <w:proofErr w:type="gramStart"/>
+      <w:r>
+        <w:t>modificarap</w:t>
+      </w:r>
+      <w:proofErr w:type="spellEnd"/>
+      <w:r>
+        <w:t>(</w:t>
+      </w:r>
+      <w:proofErr w:type="gramEnd"/>
+      <w:r>
+        <w:t xml:space="preserve">Apadrinamiento </w:t>
+      </w:r>
+      <w:proofErr w:type="spellStart"/>
+      <w:r>
+        <w:t>ap</w:t>
+      </w:r>
+      <w:proofErr w:type="spellEnd"/>
+      <w:r>
+        <w:t>)</w:t>
+      </w:r>
+    </w:p>
+    <w:p>
+      <w:r>
+        <w:tab/>
+      </w:r>
+      <w:r>
+        <w:tab/>
+      </w:r>
+      <w:r>
+        <w:tab/>
+        <w:t>consultar modificar contacto de la agenda (Suerte)</w:t>
+      </w:r>
+    </w:p>
+    <w:p>
+      <w:r>
+        <w:tab/>
+      </w:r>
+      <w:r>
+        <w:tab/>
+      </w:r>
+      <w:proofErr w:type="spellStart"/>
+      <w:proofErr w:type="gramStart"/>
+      <w:r>
+        <w:t>getaps</w:t>
+      </w:r>
+      <w:proofErr w:type="spellEnd"/>
+      <w:r>
+        <w:t>(</w:t>
+      </w:r>
+      <w:proofErr w:type="gramEnd"/>
+      <w:r>
+        <w:t>Usuario u)</w:t>
+      </w:r>
+    </w:p>
+    <w:p>
+      <w:r>
+        <w:tab/>
+      </w:r>
+      <w:r>
+        <w:tab/>
+      </w:r>
+      <w:r>
+        <w:tab/>
+        <w:t>coger el socio de la sesión</w:t>
+      </w:r>
+    </w:p>
+    <w:p>
+      <w:r>
+        <w:tab/>
+      </w:r>
+      <w:r>
+        <w:tab/>
+      </w:r>
+      <w:r>
+        <w:tab/>
+        <w:t>comprueba si el parámetro es igual al socio de la sesión y si lo es…</w:t>
+      </w:r>
+    </w:p>
+    <w:p>
+      <w:r>
+        <w:tab/>
+      </w:r>
+      <w:r>
+        <w:tab/>
+      </w:r>
+      <w:r>
+        <w:tab/>
+        <w:t xml:space="preserve">llamar a </w:t>
+      </w:r>
+      <w:proofErr w:type="spellStart"/>
+      <w:r>
+        <w:t>refreshuser</w:t>
+      </w:r>
+      <w:proofErr w:type="spellEnd"/>
+      <w:r>
+        <w:t>(usuario) de la persistencia y asignar a socio</w:t>
+      </w:r>
+    </w:p>
+    <w:p>
+      <w:r>
+        <w:tab/>
+      </w:r>
+      <w:r>
+        <w:tab/>
+      </w:r>
+      <w:r>
+        <w:tab/>
+      </w:r>
+      <w:proofErr w:type="spellStart"/>
+      <w:r>
+        <w:t>get</w:t>
+      </w:r>
+      <w:proofErr w:type="spellEnd"/>
+      <w:r>
+        <w:t xml:space="preserve"> apadrinamientos del </w:t>
+      </w:r>
+      <w:proofErr w:type="spellStart"/>
+      <w:r>
+        <w:t>refresh</w:t>
+      </w:r>
+      <w:proofErr w:type="spellEnd"/>
+      <w:r>
+        <w:t xml:space="preserve"> socio</w:t>
+      </w:r>
+    </w:p>
+    <w:p>
+      <w:r>
+        <w:tab/>
+      </w:r>
+      <w:r>
+        <w:tab/>
+      </w:r>
+      <w:proofErr w:type="spellStart"/>
+      <w:r>
+        <w:t>public</w:t>
+      </w:r>
+      <w:proofErr w:type="spellEnd"/>
+      <w:r>
+        <w:t xml:space="preserve"> </w:t>
+      </w:r>
+      <w:proofErr w:type="spellStart"/>
+      <w:r>
+        <w:t>list</w:t>
+      </w:r>
+      <w:proofErr w:type="spellEnd"/>
+      <w:r>
+        <w:t xml:space="preserve">&lt;Apadrinamientos&gt; </w:t>
+      </w:r>
+      <w:proofErr w:type="spellStart"/>
+      <w:proofErr w:type="gramStart"/>
+      <w:r>
+        <w:t>getaps</w:t>
+      </w:r>
+      <w:proofErr w:type="spellEnd"/>
+      <w:r>
+        <w:t>(</w:t>
+      </w:r>
+      <w:proofErr w:type="gramEnd"/>
+      <w:r>
+        <w:t>)</w:t>
+      </w:r>
+    </w:p>
+    <w:p>
+      <w:r>
+        <w:tab/>
+      </w:r>
+      <w:r>
+        <w:tab/>
+      </w:r>
+      <w:r>
+        <w:tab/>
+      </w:r>
+      <w:proofErr w:type="spellStart"/>
+      <w:r>
+        <w:t>return</w:t>
+      </w:r>
+      <w:proofErr w:type="spellEnd"/>
+      <w:r>
+        <w:t xml:space="preserve"> </w:t>
+      </w:r>
+      <w:proofErr w:type="spellStart"/>
+      <w:proofErr w:type="gramStart"/>
+      <w:r>
+        <w:t>neg.getaps</w:t>
+      </w:r>
+      <w:proofErr w:type="spellEnd"/>
+      <w:proofErr w:type="gramEnd"/>
+      <w:r>
+        <w:t>()</w:t>
       </w:r>
     </w:p>
     <w:p>
@@ -1093,6 +1589,23 @@
     </w:p>
     <w:p>
       <w:pPr>
+        <w:rPr>
+          <w:b/>
+          <w:u w:val="single"/>
+        </w:rPr>
+      </w:pPr>
+    </w:p>
+    <w:p>
+      <w:pPr>
+        <w:rPr>
+          <w:b/>
+          <w:u w:val="single"/>
+        </w:rPr>
+      </w:pPr>
+    </w:p>
+    <w:p>
+      <w:pPr>
+        <w:ind w:left="708" w:hanging="708"/>
         <w:rPr>
           <w:b/>
           <w:u w:val="single"/>
@@ -1121,19 +1634,85 @@
     </w:p>
     <w:p>
       <w:r>
+        <w:tab/>
+      </w:r>
+      <w:proofErr w:type="spellStart"/>
+      <w:proofErr w:type="gramStart"/>
+      <w:r>
+        <w:t>comprobarlogin</w:t>
+      </w:r>
+      <w:proofErr w:type="spellEnd"/>
+      <w:r>
+        <w:t>(</w:t>
+      </w:r>
+      <w:proofErr w:type="gramEnd"/>
+      <w:r>
+        <w:t>)</w:t>
+      </w:r>
+    </w:p>
+    <w:p>
+      <w:r>
+        <w:tab/>
+      </w:r>
+      <w:proofErr w:type="spellStart"/>
+      <w:proofErr w:type="gramStart"/>
+      <w:r>
+        <w:t>crearsolicitud</w:t>
+      </w:r>
+      <w:proofErr w:type="spellEnd"/>
+      <w:r>
+        <w:t>(</w:t>
+      </w:r>
+      <w:proofErr w:type="gramEnd"/>
+      <w:r>
+        <w:t>Usurario)</w:t>
+      </w:r>
+    </w:p>
+    <w:p>
+      <w:r>
         <w:lastRenderedPageBreak/>
         <w:tab/>
       </w:r>
       <w:proofErr w:type="spellStart"/>
       <w:proofErr w:type="gramStart"/>
       <w:r>
-        <w:t>comprobarlogin</w:t>
-      </w:r>
-      <w:proofErr w:type="spellEnd"/>
-      <w:r>
-        <w:t>(</w:t>
-      </w:r>
-      <w:proofErr w:type="gramEnd"/>
+        <w:t>modificarsocio</w:t>
+      </w:r>
+      <w:proofErr w:type="spellEnd"/>
+      <w:r>
+        <w:t>(</w:t>
+      </w:r>
+      <w:proofErr w:type="gramEnd"/>
+      <w:r>
+        <w:t xml:space="preserve">) </w:t>
+      </w:r>
+    </w:p>
+    <w:p>
+      <w:r>
+        <w:tab/>
+      </w:r>
+      <w:proofErr w:type="spellStart"/>
+      <w:r>
+        <w:t>public</w:t>
+      </w:r>
+      <w:proofErr w:type="spellEnd"/>
+      <w:r>
+        <w:t xml:space="preserve"> usuario </w:t>
+      </w:r>
+      <w:proofErr w:type="spellStart"/>
+      <w:r>
+        <w:t>refres</w:t>
+      </w:r>
+      <w:r>
+        <w:t>huser</w:t>
+      </w:r>
+      <w:proofErr w:type="spellEnd"/>
+      <w:r>
+        <w:t>(</w:t>
+      </w:r>
+      <w:r>
+        <w:t>usuario</w:t>
+      </w:r>
       <w:r>
         <w:t>)</w:t>
       </w:r>
@@ -1142,34 +1721,94 @@
       <w:r>
         <w:tab/>
       </w:r>
-      <w:proofErr w:type="spellStart"/>
-      <w:proofErr w:type="gramStart"/>
-      <w:r>
-        <w:t>crearsolicitud</w:t>
-      </w:r>
-      <w:proofErr w:type="spellEnd"/>
-      <w:r>
-        <w:t>(</w:t>
-      </w:r>
-      <w:proofErr w:type="gramEnd"/>
-      <w:r>
-        <w:t>Usurario)</w:t>
-      </w:r>
-    </w:p>
-    <w:p>
-      <w:r>
-        <w:tab/>
-      </w:r>
-      <w:proofErr w:type="spellStart"/>
-      <w:proofErr w:type="gramStart"/>
-      <w:r>
-        <w:t>modificarsocio</w:t>
-      </w:r>
-      <w:proofErr w:type="spellEnd"/>
-      <w:r>
-        <w:t>(</w:t>
-      </w:r>
-      <w:proofErr w:type="gramEnd"/>
+      <w:r>
+        <w:tab/>
+        <w:t xml:space="preserve">Devuelve el usuario de la persistencia, al pasarle el usuario de la </w:t>
+      </w:r>
+      <w:proofErr w:type="spellStart"/>
+      <w:r>
+        <w:t>sesion</w:t>
+      </w:r>
+      <w:proofErr w:type="spellEnd"/>
+    </w:p>
+    <w:p>
+      <w:r>
+        <w:tab/>
+      </w:r>
+      <w:proofErr w:type="spellStart"/>
+      <w:proofErr w:type="gramStart"/>
+      <w:r>
+        <w:t>getsolicitudes</w:t>
+      </w:r>
+      <w:proofErr w:type="spellEnd"/>
+      <w:r>
+        <w:t>(</w:t>
+      </w:r>
+      <w:proofErr w:type="gramEnd"/>
+      <w:r>
+        <w:t>)</w:t>
+      </w:r>
+    </w:p>
+    <w:p>
+      <w:r>
+        <w:tab/>
+      </w:r>
+      <w:r>
+        <w:tab/>
+        <w:t>accede a la persistencia y nos devuelve todas las solicitudes</w:t>
+      </w:r>
+    </w:p>
+    <w:p>
+      <w:r>
+        <w:tab/>
+      </w:r>
+      <w:proofErr w:type="spellStart"/>
+      <w:proofErr w:type="gramStart"/>
+      <w:r>
+        <w:t>getnj</w:t>
+      </w:r>
+      <w:proofErr w:type="spellEnd"/>
+      <w:r>
+        <w:t>(</w:t>
+      </w:r>
+      <w:proofErr w:type="gramEnd"/>
+      <w:r>
+        <w:t>)</w:t>
+      </w:r>
+    </w:p>
+    <w:p>
+      <w:pPr>
+        <w:ind w:left="1416"/>
+      </w:pPr>
+      <w:r>
+        <w:t>Nos devuelve el candidato más apropiado de nuestra lista de jóvenes para ser apadrinado</w:t>
+      </w:r>
+      <w:r>
+        <w:t>.</w:t>
+      </w:r>
+    </w:p>
+    <w:p>
+      <w:r>
+        <w:tab/>
+      </w:r>
+      <w:proofErr w:type="spellStart"/>
+      <w:proofErr w:type="gramStart"/>
+      <w:r>
+        <w:t>crearap</w:t>
+      </w:r>
+      <w:proofErr w:type="spellEnd"/>
+      <w:r>
+        <w:t>(</w:t>
+      </w:r>
+      <w:proofErr w:type="gramEnd"/>
+      <w:r>
+        <w:t xml:space="preserve">usuario, </w:t>
+      </w:r>
+      <w:proofErr w:type="spellStart"/>
+      <w:r>
+        <w:t>nj</w:t>
+      </w:r>
+      <w:proofErr w:type="spellEnd"/>
       <w:r>
         <w:t xml:space="preserve">) </w:t>
       </w:r>
@@ -1179,30 +1818,500 @@
         <w:tab/>
       </w:r>
       <w:r>
+        <w:tab/>
+        <w:t xml:space="preserve">Apadrinamiento = new </w:t>
+      </w:r>
+      <w:proofErr w:type="gramStart"/>
+      <w:r>
+        <w:t>apadrinamiento(</w:t>
+      </w:r>
+      <w:proofErr w:type="spellStart"/>
+      <w:proofErr w:type="gramEnd"/>
+      <w:r>
+        <w:t>user</w:t>
+      </w:r>
+      <w:proofErr w:type="spellEnd"/>
+      <w:r>
+        <w:t xml:space="preserve">, </w:t>
+      </w:r>
+      <w:proofErr w:type="spellStart"/>
+      <w:r>
+        <w:t>nj</w:t>
+      </w:r>
+      <w:proofErr w:type="spellEnd"/>
+      <w:r>
+        <w:t>, fecha)</w:t>
+      </w:r>
+    </w:p>
+    <w:p>
+      <w:r>
+        <w:tab/>
+      </w:r>
+      <w:r>
+        <w:tab/>
+      </w:r>
+      <w:proofErr w:type="spellStart"/>
+      <w:proofErr w:type="gramStart"/>
+      <w:r>
+        <w:t>em.persist</w:t>
+      </w:r>
+      <w:proofErr w:type="spellEnd"/>
+      <w:proofErr w:type="gramEnd"/>
+      <w:r>
+        <w:t>(</w:t>
+      </w:r>
+      <w:proofErr w:type="spellStart"/>
+      <w:r>
+        <w:t>ap</w:t>
+      </w:r>
+      <w:proofErr w:type="spellEnd"/>
+      <w:r>
+        <w:t>)</w:t>
+      </w:r>
+    </w:p>
+    <w:p>
+      <w:r>
+        <w:tab/>
+      </w:r>
+      <w:proofErr w:type="spellStart"/>
+      <w:r>
+        <w:t>public</w:t>
+      </w:r>
+      <w:proofErr w:type="spellEnd"/>
+      <w:r>
         <w:t xml:space="preserve"> </w:t>
       </w:r>
       <w:proofErr w:type="spellStart"/>
       <w:r>
+        <w:t>boolean</w:t>
+      </w:r>
+      <w:proofErr w:type="spellEnd"/>
+      <w:r>
+        <w:t xml:space="preserve"> </w:t>
+      </w:r>
+      <w:proofErr w:type="spellStart"/>
+      <w:proofErr w:type="gramStart"/>
+      <w:r>
+        <w:t>eliminarsolicitud</w:t>
+      </w:r>
+      <w:proofErr w:type="spellEnd"/>
+      <w:r>
+        <w:t>(</w:t>
+      </w:r>
+      <w:proofErr w:type="gramEnd"/>
+      <w:r>
+        <w:t>S</w:t>
+      </w:r>
+      <w:r>
+        <w:t>olicitud</w:t>
+      </w:r>
+      <w:r>
+        <w:t xml:space="preserve"> sol</w:t>
+      </w:r>
+      <w:r>
+        <w:t>)</w:t>
+      </w:r>
+    </w:p>
+    <w:p>
+      <w:r>
+        <w:tab/>
+      </w:r>
+      <w:r>
+        <w:tab/>
+        <w:t xml:space="preserve">Solicitud S = </w:t>
+      </w:r>
+      <w:proofErr w:type="spellStart"/>
+      <w:proofErr w:type="gramStart"/>
+      <w:r>
+        <w:t>em.find</w:t>
+      </w:r>
+      <w:proofErr w:type="spellEnd"/>
+      <w:proofErr w:type="gramEnd"/>
+      <w:r>
+        <w:t>(</w:t>
+      </w:r>
+      <w:proofErr w:type="spellStart"/>
+      <w:r>
+        <w:t>Solicitud.class</w:t>
+      </w:r>
+      <w:proofErr w:type="spellEnd"/>
+      <w:r>
+        <w:t xml:space="preserve">, </w:t>
+      </w:r>
+      <w:proofErr w:type="spellStart"/>
+      <w:r>
+        <w:t>sol.getid</w:t>
+      </w:r>
+      <w:proofErr w:type="spellEnd"/>
+      <w:r>
+        <w:t>())</w:t>
+      </w:r>
+    </w:p>
+    <w:p>
+      <w:r>
+        <w:tab/>
+      </w:r>
+      <w:r>
+        <w:tab/>
+      </w:r>
+      <w:proofErr w:type="spellStart"/>
+      <w:proofErr w:type="gramStart"/>
+      <w:r>
+        <w:t>If</w:t>
+      </w:r>
+      <w:proofErr w:type="spellEnd"/>
+      <w:r>
+        <w:t>(</w:t>
+      </w:r>
+      <w:proofErr w:type="gramEnd"/>
+      <w:r>
+        <w:t xml:space="preserve">S ¡= </w:t>
+      </w:r>
+      <w:proofErr w:type="spellStart"/>
+      <w:r>
+        <w:t>null</w:t>
+      </w:r>
+      <w:proofErr w:type="spellEnd"/>
+      <w:r>
+        <w:t>)</w:t>
+      </w:r>
+      <w:r>
+        <w:t>{</w:t>
+      </w:r>
+    </w:p>
+    <w:p>
+      <w:r>
+        <w:tab/>
+      </w:r>
+      <w:r>
+        <w:tab/>
+      </w:r>
+      <w:r>
+        <w:tab/>
+      </w:r>
+      <w:proofErr w:type="spellStart"/>
+      <w:proofErr w:type="gramStart"/>
+      <w:r>
+        <w:t>Em.Remove</w:t>
+      </w:r>
+      <w:proofErr w:type="spellEnd"/>
+      <w:proofErr w:type="gramEnd"/>
+      <w:r>
+        <w:t>(S) ;</w:t>
+      </w:r>
+    </w:p>
+    <w:p>
+      <w:pPr>
+        <w:ind w:left="708" w:firstLine="708"/>
+      </w:pPr>
+      <w:r>
+        <w:t>}</w:t>
+      </w:r>
+      <w:proofErr w:type="spellStart"/>
+      <w:r>
+        <w:t>else</w:t>
+      </w:r>
+      <w:proofErr w:type="spellEnd"/>
+      <w:r>
+        <w:t xml:space="preserve"> (lanzar </w:t>
+      </w:r>
+      <w:proofErr w:type="spellStart"/>
+      <w:r>
+        <w:t>excepcion</w:t>
+      </w:r>
+      <w:proofErr w:type="spellEnd"/>
+      <w:r>
+        <w:t>)</w:t>
+      </w:r>
+    </w:p>
+    <w:p>
+      <w:r>
+        <w:tab/>
+      </w:r>
+      <w:proofErr w:type="spellStart"/>
+      <w:r>
         <w:t>public</w:t>
       </w:r>
       <w:proofErr w:type="spellEnd"/>
       <w:r>
-        <w:t xml:space="preserve"> usuario </w:t>
-      </w:r>
-      <w:proofErr w:type="spellStart"/>
-      <w:r>
-        <w:t>refres</w:t>
-      </w:r>
-      <w:r>
-        <w:t>huser</w:t>
-      </w:r>
-      <w:proofErr w:type="spellEnd"/>
-      <w:r>
-        <w:t>(</w:t>
-      </w:r>
-      <w:r>
-        <w:t>usuario</w:t>
-      </w:r>
+        <w:t xml:space="preserve"> </w:t>
+      </w:r>
+      <w:proofErr w:type="spellStart"/>
+      <w:r>
+        <w:t>boolean</w:t>
+      </w:r>
+      <w:proofErr w:type="spellEnd"/>
+      <w:r>
+        <w:t xml:space="preserve"> </w:t>
+      </w:r>
+      <w:proofErr w:type="spellStart"/>
+      <w:proofErr w:type="gramStart"/>
+      <w:r>
+        <w:t>eliminarusuario</w:t>
+      </w:r>
+      <w:proofErr w:type="spellEnd"/>
+      <w:r>
+        <w:t>(</w:t>
+      </w:r>
+      <w:proofErr w:type="gramEnd"/>
+      <w:r>
+        <w:t>Usuario u)</w:t>
+      </w:r>
+    </w:p>
+    <w:p>
+      <w:pPr>
+        <w:ind w:firstLine="708"/>
+      </w:pPr>
+    </w:p>
+    <w:p>
+      <w:pPr>
+        <w:ind w:firstLine="708"/>
+      </w:pPr>
+    </w:p>
+    <w:p>
+      <w:pPr>
+        <w:ind w:firstLine="708"/>
+      </w:pPr>
+    </w:p>
+    <w:p>
+      <w:pPr>
+        <w:ind w:firstLine="708"/>
+      </w:pPr>
+    </w:p>
+    <w:p>
+      <w:pPr>
+        <w:ind w:firstLine="708"/>
+      </w:pPr>
+    </w:p>
+    <w:p>
+      <w:pPr>
+        <w:ind w:firstLine="708"/>
+      </w:pPr>
+      <w:proofErr w:type="spellStart"/>
+      <w:r>
+        <w:t>public</w:t>
+      </w:r>
+      <w:proofErr w:type="spellEnd"/>
+      <w:r>
+        <w:t xml:space="preserve"> </w:t>
+      </w:r>
+      <w:proofErr w:type="spellStart"/>
+      <w:r>
+        <w:t>list</w:t>
+      </w:r>
+      <w:proofErr w:type="spellEnd"/>
+      <w:r>
+        <w:t xml:space="preserve">&lt;usuario&gt; </w:t>
+      </w:r>
+      <w:proofErr w:type="spellStart"/>
+      <w:r>
+        <w:t>getusuarios</w:t>
+      </w:r>
+      <w:proofErr w:type="spellEnd"/>
+      <w:r>
+        <w:t>(rol)</w:t>
+      </w:r>
+    </w:p>
+    <w:p>
+      <w:r>
+        <w:tab/>
+      </w:r>
+      <w:r>
+        <w:tab/>
+      </w:r>
+      <w:r>
+        <w:t>Devuelve todos los usuarios según el rol</w:t>
+      </w:r>
+    </w:p>
+    <w:p>
+      <w:r>
+        <w:tab/>
+      </w:r>
+      <w:r>
+        <w:tab/>
+      </w:r>
+      <w:r>
+        <w:t xml:space="preserve">Crea una lista de usuarios </w:t>
+      </w:r>
+      <w:proofErr w:type="spellStart"/>
+      <w:r>
+        <w:t>vacia</w:t>
+      </w:r>
+      <w:proofErr w:type="spellEnd"/>
+      <w:r>
+        <w:t xml:space="preserve"> L</w:t>
+      </w:r>
+    </w:p>
+    <w:p>
+      <w:r>
+        <w:tab/>
+      </w:r>
+      <w:r>
+        <w:tab/>
+      </w:r>
+      <w:proofErr w:type="spellStart"/>
+      <w:r>
+        <w:t>Query</w:t>
+      </w:r>
+      <w:proofErr w:type="spellEnd"/>
+      <w:r>
+        <w:t xml:space="preserve"> q = new </w:t>
+      </w:r>
+      <w:proofErr w:type="spellStart"/>
+      <w:proofErr w:type="gramStart"/>
+      <w:r>
+        <w:t>Query</w:t>
+      </w:r>
+      <w:proofErr w:type="spellEnd"/>
+      <w:r>
+        <w:t>(</w:t>
+      </w:r>
+      <w:proofErr w:type="gramEnd"/>
+      <w:r>
+        <w:t>“</w:t>
+      </w:r>
+      <w:proofErr w:type="spellStart"/>
+      <w:r>
+        <w:t>Select</w:t>
+      </w:r>
+      <w:proofErr w:type="spellEnd"/>
+      <w:r>
+        <w:t xml:space="preserve"> e </w:t>
+      </w:r>
+      <w:proofErr w:type="spellStart"/>
+      <w:r>
+        <w:t>f</w:t>
+      </w:r>
+      <w:r>
+        <w:t>ro</w:t>
+      </w:r>
+      <w:r>
+        <w:t>m</w:t>
+      </w:r>
+      <w:proofErr w:type="spellEnd"/>
+      <w:r>
+        <w:t xml:space="preserve"> usuario e </w:t>
+      </w:r>
+      <w:proofErr w:type="spellStart"/>
+      <w:r>
+        <w:t>where</w:t>
+      </w:r>
+      <w:proofErr w:type="spellEnd"/>
+      <w:r>
+        <w:t xml:space="preserve"> </w:t>
+      </w:r>
+      <w:proofErr w:type="spellStart"/>
+      <w:r>
+        <w:t>e.rol</w:t>
+      </w:r>
+      <w:proofErr w:type="spellEnd"/>
+      <w:r>
+        <w:t xml:space="preserve"> = ‘”+rol”’ “)</w:t>
+      </w:r>
+    </w:p>
+    <w:p>
+      <w:r>
+        <w:tab/>
+      </w:r>
+      <w:r>
+        <w:tab/>
+      </w:r>
+      <w:r>
+        <w:t xml:space="preserve">L = </w:t>
+      </w:r>
+      <w:proofErr w:type="spellStart"/>
+      <w:proofErr w:type="gramStart"/>
+      <w:r>
+        <w:t>q.getResultList</w:t>
+      </w:r>
+      <w:proofErr w:type="spellEnd"/>
+      <w:proofErr w:type="gramEnd"/>
+      <w:r>
+        <w:t>() ;</w:t>
+      </w:r>
+    </w:p>
+    <w:p>
+      <w:pPr>
+        <w:ind w:left="708" w:firstLine="708"/>
+      </w:pPr>
+      <w:proofErr w:type="spellStart"/>
+      <w:r>
+        <w:t>Return</w:t>
+      </w:r>
+      <w:proofErr w:type="spellEnd"/>
+      <w:r>
+        <w:t xml:space="preserve"> L</w:t>
+      </w:r>
+    </w:p>
+    <w:p>
+      <w:r>
+        <w:tab/>
+      </w:r>
+      <w:proofErr w:type="spellStart"/>
+      <w:r>
+        <w:t>public</w:t>
+      </w:r>
+      <w:proofErr w:type="spellEnd"/>
+      <w:r>
+        <w:t xml:space="preserve"> </w:t>
+      </w:r>
+      <w:proofErr w:type="spellStart"/>
+      <w:r>
+        <w:t>void</w:t>
+      </w:r>
+      <w:proofErr w:type="spellEnd"/>
+      <w:r>
+        <w:t xml:space="preserve"> </w:t>
+      </w:r>
+      <w:proofErr w:type="spellStart"/>
+      <w:proofErr w:type="gramStart"/>
+      <w:r>
+        <w:t>Insertarnj</w:t>
+      </w:r>
+      <w:proofErr w:type="spellEnd"/>
+      <w:r>
+        <w:t>(</w:t>
+      </w:r>
+      <w:proofErr w:type="spellStart"/>
+      <w:proofErr w:type="gramEnd"/>
+      <w:r>
+        <w:t>Jovenes</w:t>
+      </w:r>
+      <w:proofErr w:type="spellEnd"/>
+      <w:r>
+        <w:t xml:space="preserve"> </w:t>
+      </w:r>
+      <w:proofErr w:type="spellStart"/>
+      <w:r>
+        <w:t>nj</w:t>
+      </w:r>
+      <w:proofErr w:type="spellEnd"/>
+      <w:r>
+        <w:t xml:space="preserve">) </w:t>
+      </w:r>
+    </w:p>
+    <w:p>
+      <w:r>
+        <w:tab/>
+      </w:r>
+      <w:r>
+        <w:tab/>
+      </w:r>
+      <w:proofErr w:type="spellStart"/>
+      <w:proofErr w:type="gramStart"/>
+      <w:r>
+        <w:t>Em.persist</w:t>
+      </w:r>
+      <w:proofErr w:type="spellEnd"/>
+      <w:proofErr w:type="gramEnd"/>
+      <w:r>
+        <w:t>(</w:t>
+      </w:r>
+      <w:proofErr w:type="spellStart"/>
+      <w:r>
+        <w:t>nj</w:t>
+      </w:r>
+      <w:proofErr w:type="spellEnd"/>
       <w:r>
         <w:t>)</w:t>
       </w:r>
@@ -1211,24 +2320,91 @@
       <w:r>
         <w:tab/>
       </w:r>
-      <w:r>
-        <w:tab/>
-        <w:t xml:space="preserve">Devuelve el usuario de la persistencia, al pasarle el usuario de la </w:t>
-      </w:r>
-      <w:proofErr w:type="spellStart"/>
-      <w:r>
-        <w:t>sesion</w:t>
-      </w:r>
-      <w:proofErr w:type="spellEnd"/>
-    </w:p>
-    <w:p>
-      <w:r>
-        <w:tab/>
-      </w:r>
-      <w:proofErr w:type="spellStart"/>
-      <w:proofErr w:type="gramStart"/>
-      <w:r>
-        <w:t>getsolicitudes</w:t>
+      <w:proofErr w:type="spellStart"/>
+      <w:r>
+        <w:t>Public</w:t>
+      </w:r>
+      <w:proofErr w:type="spellEnd"/>
+      <w:r>
+        <w:t xml:space="preserve"> </w:t>
+      </w:r>
+      <w:proofErr w:type="spellStart"/>
+      <w:r>
+        <w:t>list</w:t>
+      </w:r>
+      <w:proofErr w:type="spellEnd"/>
+      <w:r>
+        <w:t xml:space="preserve">&lt;Apadrinamientos&gt; </w:t>
+      </w:r>
+      <w:proofErr w:type="spellStart"/>
+      <w:proofErr w:type="gramStart"/>
+      <w:r>
+        <w:t>getaps</w:t>
+      </w:r>
+      <w:proofErr w:type="spellEnd"/>
+      <w:r>
+        <w:t>(</w:t>
+      </w:r>
+      <w:proofErr w:type="gramEnd"/>
+      <w:r>
+        <w:t xml:space="preserve">) </w:t>
+      </w:r>
+    </w:p>
+    <w:p>
+      <w:r>
+        <w:lastRenderedPageBreak/>
+        <w:tab/>
+      </w:r>
+      <w:r>
+        <w:tab/>
+      </w:r>
+      <w:r>
+        <w:t xml:space="preserve">Consulta </w:t>
+      </w:r>
+      <w:r>
+        <w:t>SQL (</w:t>
+      </w:r>
+      <w:proofErr w:type="spellStart"/>
+      <w:r>
+        <w:t>Buscate</w:t>
+      </w:r>
+      <w:proofErr w:type="spellEnd"/>
+      <w:r>
+        <w:t xml:space="preserve"> la vida)</w:t>
+      </w:r>
+    </w:p>
+    <w:p>
+      <w:r>
+        <w:tab/>
+      </w:r>
+      <w:proofErr w:type="spellStart"/>
+      <w:r>
+        <w:t>Public</w:t>
+      </w:r>
+      <w:proofErr w:type="spellEnd"/>
+      <w:r>
+        <w:t xml:space="preserve"> </w:t>
+      </w:r>
+      <w:proofErr w:type="spellStart"/>
+      <w:r>
+        <w:t>list</w:t>
+      </w:r>
+      <w:proofErr w:type="spellEnd"/>
+      <w:r>
+        <w:t>&lt;</w:t>
+      </w:r>
+      <w:proofErr w:type="spellStart"/>
+      <w:r>
+        <w:t>jovenes</w:t>
+      </w:r>
+      <w:proofErr w:type="spellEnd"/>
+      <w:r>
+        <w:t xml:space="preserve">&gt; </w:t>
+      </w:r>
+      <w:proofErr w:type="spellStart"/>
+      <w:proofErr w:type="gramStart"/>
+      <w:r>
+        <w:t>getnjs</w:t>
       </w:r>
       <w:proofErr w:type="spellEnd"/>
       <w:r>
@@ -1245,54 +2421,95 @@
       </w:r>
       <w:r>
         <w:tab/>
-        <w:t>accede a la persistencia y nos devuelve todas las solicitudes</w:t>
-      </w:r>
-    </w:p>
-    <w:p>
-      <w:r>
-        <w:tab/>
-      </w:r>
-      <w:proofErr w:type="spellStart"/>
-      <w:proofErr w:type="gramStart"/>
-      <w:r>
-        <w:t>getnj</w:t>
-      </w:r>
-      <w:proofErr w:type="spellEnd"/>
-      <w:r>
-        <w:t>(</w:t>
-      </w:r>
-      <w:proofErr w:type="gramEnd"/>
+        <w:t>Consulta SQL (</w:t>
+      </w:r>
+      <w:proofErr w:type="spellStart"/>
+      <w:r>
+        <w:t>Buscate</w:t>
+      </w:r>
+      <w:proofErr w:type="spellEnd"/>
+      <w:r>
+        <w:t xml:space="preserve"> la vida) (Apuntes </w:t>
+      </w:r>
+      <w:proofErr w:type="spellStart"/>
+      <w:r>
+        <w:t>jpa</w:t>
+      </w:r>
+      <w:proofErr w:type="spellEnd"/>
       <w:r>
         <w:t>)</w:t>
       </w:r>
     </w:p>
     <w:p>
-      <w:pPr>
-        <w:ind w:left="1416"/>
-      </w:pPr>
-      <w:r>
-        <w:t>Nos devuelve el candidato más apropiado de nuestra lista de jóvenes para ser apadrinado</w:t>
-      </w:r>
-      <w:r>
-        <w:t>.</w:t>
-      </w:r>
-    </w:p>
-    <w:p>
-      <w:r>
-        <w:tab/>
-      </w:r>
-      <w:proofErr w:type="spellStart"/>
-      <w:proofErr w:type="gramStart"/>
-      <w:r>
-        <w:t>crearap</w:t>
-      </w:r>
-      <w:proofErr w:type="spellEnd"/>
-      <w:r>
-        <w:t>(</w:t>
-      </w:r>
-      <w:proofErr w:type="gramEnd"/>
-      <w:r>
-        <w:t xml:space="preserve">usuario, </w:t>
+      <w:r>
+        <w:tab/>
+      </w:r>
+    </w:p>
+    <w:p>
+      <w:pPr>
+        <w:ind w:firstLine="708"/>
+      </w:pPr>
+      <w:proofErr w:type="spellStart"/>
+      <w:proofErr w:type="gramStart"/>
+      <w:r>
+        <w:t>Eliminarap</w:t>
+      </w:r>
+      <w:proofErr w:type="spellEnd"/>
+      <w:r>
+        <w:t>(</w:t>
+      </w:r>
+      <w:proofErr w:type="gramEnd"/>
+      <w:r>
+        <w:t>Apadrinamiento AP)</w:t>
+      </w:r>
+    </w:p>
+    <w:p>
+      <w:r>
+        <w:tab/>
+      </w:r>
+      <w:r>
+        <w:tab/>
+      </w:r>
+      <w:proofErr w:type="spellStart"/>
+      <w:proofErr w:type="gramStart"/>
+      <w:r>
+        <w:t>Em.remove</w:t>
+      </w:r>
+      <w:proofErr w:type="spellEnd"/>
+      <w:proofErr w:type="gramEnd"/>
+      <w:r>
+        <w:t>(</w:t>
+      </w:r>
+      <w:proofErr w:type="spellStart"/>
+      <w:r>
+        <w:t>em.merge</w:t>
+      </w:r>
+      <w:proofErr w:type="spellEnd"/>
+      <w:r>
+        <w:t>(AP))</w:t>
+      </w:r>
+    </w:p>
+    <w:p>
+      <w:r>
+        <w:tab/>
+      </w:r>
+      <w:proofErr w:type="spellStart"/>
+      <w:proofErr w:type="gramStart"/>
+      <w:r>
+        <w:t>Eliminarnj</w:t>
+      </w:r>
+      <w:proofErr w:type="spellEnd"/>
+      <w:r>
+        <w:t>(</w:t>
+      </w:r>
+      <w:proofErr w:type="spellStart"/>
+      <w:proofErr w:type="gramEnd"/>
+      <w:r>
+        <w:t>jovenes</w:t>
+      </w:r>
+      <w:proofErr w:type="spellEnd"/>
+      <w:r>
+        <w:t xml:space="preserve"> </w:t>
       </w:r>
       <w:proofErr w:type="spellStart"/>
       <w:r>
@@ -1300,29 +2517,33 @@
       </w:r>
       <w:proofErr w:type="spellEnd"/>
       <w:r>
-        <w:t xml:space="preserve">) </w:t>
-      </w:r>
-    </w:p>
-    <w:p>
-      <w:r>
-        <w:tab/>
-      </w:r>
-      <w:r>
-        <w:tab/>
-        <w:t xml:space="preserve">Apadrinamiento = new </w:t>
-      </w:r>
-      <w:proofErr w:type="gramStart"/>
-      <w:r>
-        <w:t>apadrinamiento(</w:t>
-      </w:r>
-      <w:proofErr w:type="spellStart"/>
-      <w:proofErr w:type="gramEnd"/>
-      <w:r>
-        <w:t>user</w:t>
-      </w:r>
-      <w:proofErr w:type="spellEnd"/>
-      <w:r>
-        <w:t xml:space="preserve">, </w:t>
+        <w:t>)</w:t>
+      </w:r>
+    </w:p>
+    <w:p>
+      <w:r>
+        <w:tab/>
+      </w:r>
+      <w:r>
+        <w:tab/>
+      </w:r>
+      <w:proofErr w:type="spellStart"/>
+      <w:proofErr w:type="gramStart"/>
+      <w:r>
+        <w:t>Em.remove</w:t>
+      </w:r>
+      <w:proofErr w:type="spellEnd"/>
+      <w:proofErr w:type="gramEnd"/>
+      <w:r>
+        <w:t>(</w:t>
+      </w:r>
+      <w:proofErr w:type="spellStart"/>
+      <w:r>
+        <w:t>em.merge</w:t>
+      </w:r>
+      <w:proofErr w:type="spellEnd"/>
+      <w:r>
+        <w:t>(</w:t>
       </w:r>
       <w:proofErr w:type="spellStart"/>
       <w:r>
@@ -1330,25 +2551,25 @@
       </w:r>
       <w:proofErr w:type="spellEnd"/>
       <w:r>
-        <w:t>, fecha)</w:t>
-      </w:r>
-    </w:p>
-    <w:p>
-      <w:r>
-        <w:tab/>
-      </w:r>
-      <w:r>
-        <w:tab/>
-      </w:r>
-      <w:proofErr w:type="spellStart"/>
-      <w:proofErr w:type="gramStart"/>
-      <w:r>
-        <w:t>em.persist</w:t>
-      </w:r>
-      <w:proofErr w:type="spellEnd"/>
-      <w:proofErr w:type="gramEnd"/>
-      <w:r>
-        <w:t>(</w:t>
+        <w:t>))</w:t>
+      </w:r>
+    </w:p>
+    <w:p>
+      <w:r>
+        <w:tab/>
+      </w:r>
+      <w:proofErr w:type="spellStart"/>
+      <w:proofErr w:type="gramStart"/>
+      <w:r>
+        <w:t>Modificarap</w:t>
+      </w:r>
+      <w:proofErr w:type="spellEnd"/>
+      <w:r>
+        <w:t>(</w:t>
+      </w:r>
+      <w:proofErr w:type="gramEnd"/>
+      <w:r>
+        <w:t xml:space="preserve">Apadrinamientos </w:t>
       </w:r>
       <w:proofErr w:type="spellStart"/>
       <w:r>
@@ -1364,8 +2585,18 @@
         <w:tab/>
       </w:r>
       <w:proofErr w:type="spellStart"/>
-      <w:r>
-        <w:t>public</w:t>
+      <w:proofErr w:type="gramStart"/>
+      <w:r>
+        <w:t>Modificarnj</w:t>
+      </w:r>
+      <w:proofErr w:type="spellEnd"/>
+      <w:r>
+        <w:t>(</w:t>
+      </w:r>
+      <w:proofErr w:type="spellStart"/>
+      <w:proofErr w:type="gramEnd"/>
+      <w:r>
+        <w:t>Jovenes</w:t>
       </w:r>
       <w:proofErr w:type="spellEnd"/>
       <w:r>
@@ -1373,31 +2604,9 @@
       </w:r>
       <w:proofErr w:type="spellStart"/>
       <w:r>
-        <w:t>boolean</w:t>
-      </w:r>
-      <w:proofErr w:type="spellEnd"/>
-      <w:r>
-        <w:t xml:space="preserve"> </w:t>
-      </w:r>
-      <w:proofErr w:type="spellStart"/>
-      <w:proofErr w:type="gramStart"/>
-      <w:r>
-        <w:t>eliminarsolicitud</w:t>
-      </w:r>
-      <w:proofErr w:type="spellEnd"/>
-      <w:r>
-        <w:t>(</w:t>
-      </w:r>
-      <w:proofErr w:type="gramEnd"/>
-      <w:r>
-        <w:t>S</w:t>
-      </w:r>
-      <w:r>
-        <w:t>olicitud</w:t>
-      </w:r>
-      <w:r>
-        <w:t xml:space="preserve"> sol</w:t>
-      </w:r>
+        <w:t>nj</w:t>
+      </w:r>
+      <w:proofErr w:type="spellEnd"/>
       <w:r>
         <w:t>)</w:t>
       </w:r>
@@ -1406,287 +2615,8 @@
       <w:r>
         <w:tab/>
       </w:r>
-      <w:r>
-        <w:tab/>
-        <w:t xml:space="preserve">Solicitud S = </w:t>
-      </w:r>
-      <w:proofErr w:type="spellStart"/>
-      <w:proofErr w:type="gramStart"/>
-      <w:r>
-        <w:t>em.find</w:t>
-      </w:r>
-      <w:proofErr w:type="spellEnd"/>
-      <w:proofErr w:type="gramEnd"/>
-      <w:r>
-        <w:t>(</w:t>
-      </w:r>
-      <w:proofErr w:type="spellStart"/>
-      <w:r>
-        <w:t>Solicitud.class</w:t>
-      </w:r>
-      <w:proofErr w:type="spellEnd"/>
-      <w:r>
-        <w:t xml:space="preserve">, </w:t>
-      </w:r>
-      <w:proofErr w:type="spellStart"/>
-      <w:r>
-        <w:t>sol.getid</w:t>
-      </w:r>
-      <w:proofErr w:type="spellEnd"/>
-      <w:r>
-        <w:t>())</w:t>
-      </w:r>
-    </w:p>
-    <w:p>
-      <w:r>
-        <w:tab/>
-      </w:r>
-      <w:r>
-        <w:tab/>
-      </w:r>
-      <w:proofErr w:type="spellStart"/>
-      <w:proofErr w:type="gramStart"/>
-      <w:r>
-        <w:t>If</w:t>
-      </w:r>
-      <w:proofErr w:type="spellEnd"/>
-      <w:r>
-        <w:t>(</w:t>
-      </w:r>
-      <w:proofErr w:type="gramEnd"/>
-      <w:r>
-        <w:t xml:space="preserve">S ¡= </w:t>
-      </w:r>
-      <w:proofErr w:type="spellStart"/>
-      <w:r>
-        <w:t>null</w:t>
-      </w:r>
-      <w:proofErr w:type="spellEnd"/>
-      <w:r>
-        <w:t>)</w:t>
-      </w:r>
-      <w:r>
-        <w:t>{</w:t>
-      </w:r>
-    </w:p>
-    <w:p>
-      <w:r>
-        <w:tab/>
-      </w:r>
-      <w:r>
-        <w:tab/>
-      </w:r>
-      <w:r>
-        <w:tab/>
-      </w:r>
-      <w:proofErr w:type="spellStart"/>
-      <w:proofErr w:type="gramStart"/>
-      <w:r>
-        <w:t>Em.Remove</w:t>
-      </w:r>
-      <w:proofErr w:type="spellEnd"/>
-      <w:proofErr w:type="gramEnd"/>
-      <w:r>
-        <w:t>(S) ;</w:t>
-      </w:r>
-    </w:p>
-    <w:p>
-      <w:pPr>
-        <w:ind w:left="708" w:firstLine="708"/>
-      </w:pPr>
-      <w:r>
-        <w:t>}</w:t>
-      </w:r>
-      <w:proofErr w:type="spellStart"/>
-      <w:r>
-        <w:t>else</w:t>
-      </w:r>
-      <w:proofErr w:type="spellEnd"/>
-      <w:r>
-        <w:t xml:space="preserve"> (lanzar excepcion</w:t>
-      </w:r>
-      <w:bookmarkStart w:id="0" w:name="_GoBack"/>
-      <w:bookmarkEnd w:id="0"/>
-      <w:r>
-        <w:t>)</w:t>
-      </w:r>
-    </w:p>
-    <w:p>
-      <w:r>
-        <w:tab/>
-      </w:r>
-      <w:proofErr w:type="spellStart"/>
-      <w:r>
-        <w:t>public</w:t>
-      </w:r>
-      <w:proofErr w:type="spellEnd"/>
-      <w:r>
-        <w:t xml:space="preserve"> </w:t>
-      </w:r>
-      <w:proofErr w:type="spellStart"/>
-      <w:r>
-        <w:t>boolean</w:t>
-      </w:r>
-      <w:proofErr w:type="spellEnd"/>
-      <w:r>
-        <w:t xml:space="preserve"> </w:t>
-      </w:r>
-      <w:proofErr w:type="spellStart"/>
-      <w:proofErr w:type="gramStart"/>
-      <w:r>
-        <w:t>eliminarusuario</w:t>
-      </w:r>
-      <w:proofErr w:type="spellEnd"/>
-      <w:r>
-        <w:t>(</w:t>
-      </w:r>
-      <w:proofErr w:type="gramEnd"/>
-      <w:r>
-        <w:t>Usuario u)</w:t>
-      </w:r>
-    </w:p>
-    <w:p>
-      <w:pPr>
-        <w:ind w:firstLine="708"/>
-      </w:pPr>
-      <w:proofErr w:type="spellStart"/>
-      <w:r>
-        <w:t>public</w:t>
-      </w:r>
-      <w:proofErr w:type="spellEnd"/>
-      <w:r>
-        <w:t xml:space="preserve"> </w:t>
-      </w:r>
-      <w:proofErr w:type="spellStart"/>
-      <w:r>
-        <w:t>list</w:t>
-      </w:r>
-      <w:proofErr w:type="spellEnd"/>
-      <w:r>
-        <w:t xml:space="preserve">&lt;usuario&gt; </w:t>
-      </w:r>
-      <w:proofErr w:type="spellStart"/>
-      <w:r>
-        <w:t>getusuarios</w:t>
-      </w:r>
-      <w:proofErr w:type="spellEnd"/>
-      <w:r>
-        <w:t>(rol)</w:t>
-      </w:r>
-    </w:p>
-    <w:p>
-      <w:r>
-        <w:tab/>
-        <w:t>Devuelve todos los usuarios según el rol</w:t>
-      </w:r>
-    </w:p>
-    <w:p>
-      <w:r>
-        <w:tab/>
-        <w:t xml:space="preserve">Crea una lista de usuarios </w:t>
-      </w:r>
-      <w:proofErr w:type="spellStart"/>
-      <w:r>
-        <w:t>vacia</w:t>
-      </w:r>
-      <w:proofErr w:type="spellEnd"/>
-      <w:r>
-        <w:t xml:space="preserve"> L</w:t>
-      </w:r>
-    </w:p>
-    <w:p>
-      <w:r>
-        <w:tab/>
-      </w:r>
-      <w:proofErr w:type="spellStart"/>
-      <w:r>
-        <w:t>Query</w:t>
-      </w:r>
-      <w:proofErr w:type="spellEnd"/>
-      <w:r>
-        <w:t xml:space="preserve"> q = new </w:t>
-      </w:r>
-      <w:proofErr w:type="spellStart"/>
-      <w:proofErr w:type="gramStart"/>
-      <w:r>
-        <w:t>Query</w:t>
-      </w:r>
-      <w:proofErr w:type="spellEnd"/>
-      <w:r>
-        <w:t>(</w:t>
-      </w:r>
-      <w:proofErr w:type="gramEnd"/>
-      <w:r>
-        <w:t>“</w:t>
-      </w:r>
-      <w:proofErr w:type="spellStart"/>
-      <w:r>
-        <w:t>Select</w:t>
-      </w:r>
-      <w:proofErr w:type="spellEnd"/>
-      <w:r>
-        <w:t xml:space="preserve"> e </w:t>
-      </w:r>
-      <w:proofErr w:type="spellStart"/>
-      <w:r>
-        <w:t>f</w:t>
-      </w:r>
-      <w:r>
-        <w:t>ro</w:t>
-      </w:r>
-      <w:r>
-        <w:t>m</w:t>
-      </w:r>
-      <w:proofErr w:type="spellEnd"/>
-      <w:r>
-        <w:t xml:space="preserve"> usuario e </w:t>
-      </w:r>
-      <w:proofErr w:type="spellStart"/>
-      <w:r>
-        <w:t>where</w:t>
-      </w:r>
-      <w:proofErr w:type="spellEnd"/>
-      <w:r>
-        <w:t xml:space="preserve"> </w:t>
-      </w:r>
-      <w:proofErr w:type="spellStart"/>
-      <w:r>
-        <w:t>e.rol</w:t>
-      </w:r>
-      <w:proofErr w:type="spellEnd"/>
-      <w:r>
-        <w:t xml:space="preserve"> = ‘”+rol”’ “)</w:t>
-      </w:r>
-    </w:p>
-    <w:p>
-      <w:r>
-        <w:tab/>
-        <w:t xml:space="preserve">L = </w:t>
-      </w:r>
-      <w:proofErr w:type="spellStart"/>
-      <w:proofErr w:type="gramStart"/>
-      <w:r>
-        <w:t>q.getResultList</w:t>
-      </w:r>
-      <w:proofErr w:type="spellEnd"/>
-      <w:proofErr w:type="gramEnd"/>
-      <w:r>
-        <w:t>() ;</w:t>
-      </w:r>
-    </w:p>
-    <w:p>
-      <w:pPr>
-        <w:ind w:firstLine="708"/>
-      </w:pPr>
-      <w:proofErr w:type="spellStart"/>
-      <w:r>
-        <w:t>Return</w:t>
-      </w:r>
-      <w:proofErr w:type="spellEnd"/>
-      <w:r>
-        <w:t xml:space="preserve"> L</w:t>
-      </w:r>
-    </w:p>
+    </w:p>
+    <w:p/>
     <w:p>
       <w:pPr>
         <w:rPr>
@@ -1803,114 +2733,623 @@
     </w:p>
     <w:p>
       <w:r>
+        <w:tab/>
+      </w:r>
+      <w:r>
+        <w:tab/>
+        <w:t xml:space="preserve">Fecha </w:t>
+      </w:r>
+    </w:p>
+    <w:p>
+      <w:r>
+        <w:tab/>
+      </w:r>
+      <w:r>
+        <w:tab/>
+        <w:t xml:space="preserve">Usuario </w:t>
+      </w:r>
+    </w:p>
+    <w:p>
+      <w:r>
+        <w:tab/>
+        <w:t>Botones: (</w:t>
+      </w:r>
+      <w:proofErr w:type="spellStart"/>
+      <w:r>
+        <w:t>Commandbutton</w:t>
+      </w:r>
+      <w:proofErr w:type="spellEnd"/>
+      <w:r>
+        <w:t>)</w:t>
+      </w:r>
+    </w:p>
+    <w:p>
+      <w:r>
+        <w:tab/>
+      </w:r>
+      <w:r>
+        <w:tab/>
+        <w:t>Aprobar</w:t>
+      </w:r>
+      <w:r>
+        <w:tab/>
+      </w:r>
+    </w:p>
+    <w:p>
+      <w:r>
+        <w:tab/>
+      </w:r>
+      <w:r>
+        <w:tab/>
+      </w:r>
+      <w:r>
+        <w:tab/>
+        <w:t>Lla</w:t>
+      </w:r>
+      <w:r>
+        <w:t>ma</w:t>
+      </w:r>
+      <w:r>
+        <w:t xml:space="preserve"> a un método de </w:t>
+      </w:r>
+      <w:proofErr w:type="spellStart"/>
+      <w:proofErr w:type="gramStart"/>
+      <w:r>
+        <w:t>solicitucontrol.aprobarsolicitud</w:t>
+      </w:r>
+      <w:proofErr w:type="spellEnd"/>
+      <w:proofErr w:type="gramEnd"/>
+      <w:r>
+        <w:t xml:space="preserve"> </w:t>
+      </w:r>
+    </w:p>
+    <w:p>
+      <w:r>
+        <w:tab/>
+      </w:r>
+      <w:r>
+        <w:tab/>
+        <w:t>Rechazar</w:t>
+      </w:r>
+    </w:p>
+    <w:p>
+      <w:r>
+        <w:tab/>
+      </w:r>
+      <w:r>
+        <w:tab/>
+      </w:r>
+      <w:r>
+        <w:tab/>
+        <w:t xml:space="preserve">Llama a un método de </w:t>
+      </w:r>
+      <w:proofErr w:type="spellStart"/>
+      <w:proofErr w:type="gramStart"/>
+      <w:r>
+        <w:t>solicitucontrol.</w:t>
+      </w:r>
+      <w:r>
+        <w:t>rechazar</w:t>
+      </w:r>
+      <w:r>
+        <w:t>solicitud</w:t>
+      </w:r>
+      <w:proofErr w:type="spellEnd"/>
+      <w:proofErr w:type="gramEnd"/>
+    </w:p>
+    <w:p>
+      <w:proofErr w:type="spellStart"/>
+      <w:r>
+        <w:t>Admin.xhtml</w:t>
+      </w:r>
+      <w:proofErr w:type="spellEnd"/>
+    </w:p>
+    <w:p>
+      <w:r>
+        <w:tab/>
+        <w:t xml:space="preserve">Crear una vista para que el </w:t>
+      </w:r>
+      <w:proofErr w:type="spellStart"/>
+      <w:r>
+        <w:t>Admin</w:t>
+      </w:r>
+      <w:proofErr w:type="spellEnd"/>
+      <w:r>
+        <w:t xml:space="preserve"> pueda modificar sus datos</w:t>
+      </w:r>
+    </w:p>
+    <w:p>
+      <w:r>
+        <w:rPr>
+          <w:b/>
+          <w:u w:val="single"/>
+        </w:rPr>
+        <w:t>Funcionalidades</w:t>
+      </w:r>
+    </w:p>
+    <w:p/>
+    <w:p/>
+    <w:p>
+      <w:pPr>
+        <w:pStyle w:val="Prrafodelista"/>
+        <w:numPr>
+          <w:ilvl w:val="0"/>
+          <w:numId w:val="1"/>
+        </w:numPr>
+      </w:pPr>
+      <w:r>
         <w:lastRenderedPageBreak/>
-        <w:tab/>
-      </w:r>
-      <w:r>
-        <w:tab/>
-        <w:t xml:space="preserve">Fecha </w:t>
-      </w:r>
-    </w:p>
-    <w:p>
-      <w:r>
-        <w:tab/>
-      </w:r>
-      <w:r>
-        <w:tab/>
-        <w:t xml:space="preserve">Usuario </w:t>
-      </w:r>
-    </w:p>
-    <w:p>
-      <w:r>
-        <w:tab/>
-        <w:t>Botones: (</w:t>
-      </w:r>
-      <w:proofErr w:type="spellStart"/>
-      <w:r>
-        <w:t>Commandbutton</w:t>
-      </w:r>
-      <w:proofErr w:type="spellEnd"/>
+        <w:t xml:space="preserve"> </w:t>
+      </w:r>
+      <w:proofErr w:type="spellStart"/>
+      <w:r>
+        <w:t>Login</w:t>
+      </w:r>
+      <w:proofErr w:type="spellEnd"/>
+      <w:r>
+        <w:tab/>
+      </w:r>
+      <w:r>
+        <w:tab/>
+      </w:r>
+      <w:r>
+        <w:tab/>
+      </w:r>
+      <w:r>
+        <w:tab/>
+      </w:r>
+      <w:r>
+        <w:tab/>
+      </w:r>
+      <w:r>
+        <w:tab/>
+      </w:r>
+      <w:r>
+        <w:tab/>
+        <w:t>A</w:t>
+      </w:r>
+    </w:p>
+    <w:p>
+      <w:pPr>
+        <w:pStyle w:val="Prrafodelista"/>
+        <w:numPr>
+          <w:ilvl w:val="0"/>
+          <w:numId w:val="1"/>
+        </w:numPr>
+      </w:pPr>
+      <w:r>
+        <w:t>Registro</w:t>
+      </w:r>
+      <w:r>
+        <w:tab/>
+      </w:r>
+      <w:r>
+        <w:tab/>
+      </w:r>
+      <w:r>
+        <w:tab/>
+      </w:r>
+      <w:r>
+        <w:tab/>
+      </w:r>
+      <w:r>
+        <w:tab/>
+      </w:r>
+      <w:r>
+        <w:tab/>
+        <w:t>S</w:t>
+      </w:r>
+    </w:p>
+    <w:p>
+      <w:pPr>
+        <w:pStyle w:val="Prrafodelista"/>
+        <w:numPr>
+          <w:ilvl w:val="0"/>
+          <w:numId w:val="1"/>
+        </w:numPr>
+      </w:pPr>
+      <w:r>
+        <w:t>Listar apadrinamientos del socio (socio)</w:t>
+      </w:r>
+      <w:r>
+        <w:tab/>
+      </w:r>
+      <w:r>
+        <w:tab/>
+        <w:t>F</w:t>
+      </w:r>
+    </w:p>
+    <w:p>
+      <w:pPr>
+        <w:pStyle w:val="Prrafodelista"/>
+        <w:numPr>
+          <w:ilvl w:val="0"/>
+          <w:numId w:val="1"/>
+        </w:numPr>
+      </w:pPr>
+      <w:r>
+        <w:t>Modificar datos del socio (Socio)</w:t>
+      </w:r>
+      <w:r>
+        <w:tab/>
+      </w:r>
+      <w:r>
+        <w:tab/>
+      </w:r>
+      <w:r>
+        <w:tab/>
+        <w:t>M</w:t>
+      </w:r>
+    </w:p>
+    <w:p>
+      <w:pPr>
+        <w:pStyle w:val="Prrafodelista"/>
+        <w:numPr>
+          <w:ilvl w:val="0"/>
+          <w:numId w:val="1"/>
+        </w:numPr>
+      </w:pPr>
+      <w:r>
+        <w:t>Solicitar apadrinamiento (Socio)</w:t>
+      </w:r>
+      <w:r>
+        <w:tab/>
+      </w:r>
+      <w:r>
+        <w:tab/>
+      </w:r>
+      <w:r>
+        <w:tab/>
+        <w:t>J</w:t>
+      </w:r>
+    </w:p>
+    <w:p>
+      <w:pPr>
+        <w:pStyle w:val="Prrafodelista"/>
+        <w:numPr>
+          <w:ilvl w:val="0"/>
+          <w:numId w:val="1"/>
+        </w:numPr>
+      </w:pPr>
+      <w:r>
+        <w:t xml:space="preserve">Listar, aprobar y rechazar solicitudes (empleado y </w:t>
+      </w:r>
+      <w:proofErr w:type="spellStart"/>
+      <w:r>
+        <w:t>admin</w:t>
+      </w:r>
+      <w:proofErr w:type="spellEnd"/>
+      <w:r>
+        <w:t xml:space="preserve"> (So la misma funcionalidad))</w:t>
+      </w:r>
+      <w:r>
+        <w:tab/>
+        <w:t>A</w:t>
+      </w:r>
+    </w:p>
+    <w:p>
+      <w:pPr>
+        <w:pStyle w:val="Prrafodelista"/>
+        <w:numPr>
+          <w:ilvl w:val="0"/>
+          <w:numId w:val="1"/>
+        </w:numPr>
+      </w:pPr>
+      <w:r>
+        <w:t>Listar empleados (Empleado)</w:t>
+      </w:r>
+      <w:r>
+        <w:tab/>
+      </w:r>
+      <w:r>
+        <w:tab/>
+      </w:r>
+      <w:r>
+        <w:tab/>
+      </w:r>
+      <w:r>
+        <w:tab/>
+        <w:t>S</w:t>
+      </w:r>
+    </w:p>
+    <w:p>
+      <w:pPr>
+        <w:pStyle w:val="Prrafodelista"/>
+        <w:numPr>
+          <w:ilvl w:val="0"/>
+          <w:numId w:val="1"/>
+        </w:numPr>
+      </w:pPr>
+      <w:r>
+        <w:t xml:space="preserve">Mostrar y </w:t>
+      </w:r>
+      <w:proofErr w:type="spellStart"/>
+      <w:r>
+        <w:t>modifical</w:t>
+      </w:r>
+      <w:proofErr w:type="spellEnd"/>
+      <w:r>
+        <w:t xml:space="preserve"> datos del empleado (Empleado)</w:t>
+      </w:r>
+      <w:r>
+        <w:tab/>
+        <w:t>F</w:t>
+      </w:r>
+    </w:p>
+    <w:p>
+      <w:pPr>
+        <w:pStyle w:val="Prrafodelista"/>
+        <w:numPr>
+          <w:ilvl w:val="0"/>
+          <w:numId w:val="1"/>
+        </w:numPr>
+      </w:pPr>
+      <w:r>
+        <w:t>Listar administradores (Empleado)</w:t>
+      </w:r>
+      <w:r>
+        <w:tab/>
+      </w:r>
+      <w:r>
+        <w:tab/>
+      </w:r>
+      <w:r>
+        <w:tab/>
+        <w:t>M</w:t>
+      </w:r>
+    </w:p>
+    <w:p>
+      <w:pPr>
+        <w:pStyle w:val="Prrafodelista"/>
+        <w:numPr>
+          <w:ilvl w:val="0"/>
+          <w:numId w:val="1"/>
+        </w:numPr>
+      </w:pPr>
+      <w:r>
+        <w:t xml:space="preserve">Listar modificar y eliminar socios (Empleado y administrador (Son la misma funcionalidad)) </w:t>
+      </w:r>
+      <w:r>
+        <w:tab/>
+      </w:r>
+      <w:r>
+        <w:tab/>
+      </w:r>
+      <w:r>
+        <w:tab/>
+      </w:r>
+      <w:r>
+        <w:tab/>
+      </w:r>
+      <w:r>
+        <w:tab/>
+      </w:r>
+      <w:r>
+        <w:tab/>
+        <w:t>J</w:t>
+      </w:r>
+    </w:p>
+    <w:p>
+      <w:pPr>
+        <w:pStyle w:val="Prrafodelista"/>
+        <w:numPr>
+          <w:ilvl w:val="0"/>
+          <w:numId w:val="1"/>
+        </w:numPr>
+      </w:pPr>
+      <w:r>
+        <w:t>Dar de alta un joven (Empleado y administrador)</w:t>
+      </w:r>
+      <w:r>
+        <w:tab/>
+        <w:t>A</w:t>
+      </w:r>
+    </w:p>
+    <w:p>
+      <w:pPr>
+        <w:pStyle w:val="Prrafodelista"/>
+        <w:numPr>
+          <w:ilvl w:val="0"/>
+          <w:numId w:val="1"/>
+        </w:numPr>
+      </w:pPr>
+      <w:r>
+        <w:t>Listar modificar y eliminar apadrinamientos (Empleado y administrador)</w:t>
+      </w:r>
+      <w:r>
+        <w:t xml:space="preserve"> </w:t>
+      </w:r>
+      <w:r>
+        <w:tab/>
+        <w:t>S</w:t>
+      </w:r>
+    </w:p>
+    <w:p>
+      <w:pPr>
+        <w:pStyle w:val="Prrafodelista"/>
+        <w:numPr>
+          <w:ilvl w:val="0"/>
+          <w:numId w:val="1"/>
+        </w:numPr>
+      </w:pPr>
+      <w:r>
+        <w:t>Listar modificar y administrador (</w:t>
+      </w:r>
+      <w:r>
+        <w:t>Empleado y administrador</w:t>
+      </w:r>
       <w:r>
         <w:t>)</w:t>
       </w:r>
-    </w:p>
-    <w:p>
-      <w:r>
-        <w:tab/>
-      </w:r>
-      <w:r>
-        <w:tab/>
-        <w:t>Aprobar</w:t>
-      </w:r>
-      <w:r>
-        <w:tab/>
-      </w:r>
-    </w:p>
-    <w:p>
-      <w:r>
-        <w:tab/>
-      </w:r>
-      <w:r>
-        <w:tab/>
-      </w:r>
-      <w:r>
-        <w:tab/>
-        <w:t>Lla</w:t>
-      </w:r>
-      <w:r>
-        <w:t>ma</w:t>
-      </w:r>
-      <w:r>
-        <w:t xml:space="preserve"> a un método de </w:t>
-      </w:r>
-      <w:proofErr w:type="spellStart"/>
-      <w:proofErr w:type="gramStart"/>
-      <w:r>
-        <w:t>solicitucontrol.aprobarsolicitud</w:t>
-      </w:r>
-      <w:proofErr w:type="spellEnd"/>
-      <w:proofErr w:type="gramEnd"/>
-      <w:r>
-        <w:t xml:space="preserve"> </w:t>
-      </w:r>
-    </w:p>
-    <w:p>
-      <w:r>
-        <w:tab/>
-      </w:r>
-      <w:r>
-        <w:tab/>
-        <w:t>Rechazar</w:t>
-      </w:r>
-    </w:p>
-    <w:p>
-      <w:r>
-        <w:tab/>
-      </w:r>
-      <w:r>
-        <w:tab/>
-      </w:r>
-      <w:r>
-        <w:tab/>
-      </w:r>
-      <w:r>
-        <w:t xml:space="preserve">Llama a un método de </w:t>
-      </w:r>
-      <w:proofErr w:type="spellStart"/>
-      <w:proofErr w:type="gramStart"/>
-      <w:r>
-        <w:t>solicitucontrol.</w:t>
-      </w:r>
-      <w:r>
-        <w:t>rechazar</w:t>
-      </w:r>
-      <w:r>
-        <w:t>solicitud</w:t>
-      </w:r>
-      <w:proofErr w:type="spellEnd"/>
-      <w:proofErr w:type="gramEnd"/>
-    </w:p>
-    <w:p/>
+      <w:r>
+        <w:tab/>
+      </w:r>
+      <w:r>
+        <w:tab/>
+      </w:r>
+      <w:r>
+        <w:tab/>
+        <w:t>F</w:t>
+      </w:r>
+    </w:p>
+    <w:p>
+      <w:pPr>
+        <w:pStyle w:val="Prrafodelista"/>
+        <w:numPr>
+          <w:ilvl w:val="0"/>
+          <w:numId w:val="1"/>
+        </w:numPr>
+      </w:pPr>
+      <w:r>
+        <w:t>Listar, modificar y eliminar empleados (Administrador solo)</w:t>
+      </w:r>
+      <w:r>
+        <w:tab/>
+      </w:r>
+      <w:r>
+        <w:tab/>
+      </w:r>
+      <w:r>
+        <w:tab/>
+        <w:t>M</w:t>
+      </w:r>
+    </w:p>
+    <w:p>
+      <w:pPr>
+        <w:pStyle w:val="Prrafodelista"/>
+        <w:numPr>
+          <w:ilvl w:val="0"/>
+          <w:numId w:val="1"/>
+        </w:numPr>
+      </w:pPr>
+      <w:r>
+        <w:t>Listar mensajes (Administrador)</w:t>
+      </w:r>
+      <w:r>
+        <w:tab/>
+      </w:r>
+      <w:r>
+        <w:tab/>
+      </w:r>
+      <w:r>
+        <w:tab/>
+      </w:r>
+      <w:r>
+        <w:tab/>
+      </w:r>
+      <w:r>
+        <w:tab/>
+      </w:r>
+      <w:r>
+        <w:tab/>
+        <w:t>J</w:t>
+      </w:r>
+    </w:p>
+    <w:p>
+      <w:pPr>
+        <w:pStyle w:val="Prrafodelista"/>
+        <w:numPr>
+          <w:ilvl w:val="0"/>
+          <w:numId w:val="1"/>
+        </w:numPr>
+      </w:pPr>
+      <w:r>
+        <w:t>Listar, modificar y eliminar administradores (Administrador)</w:t>
+      </w:r>
+      <w:r>
+        <w:tab/>
+      </w:r>
+      <w:r>
+        <w:tab/>
+      </w:r>
+      <w:r>
+        <w:tab/>
+        <w:t>A</w:t>
+      </w:r>
+    </w:p>
+    <w:p>
+      <w:pPr>
+        <w:pStyle w:val="Prrafodelista"/>
+        <w:numPr>
+          <w:ilvl w:val="0"/>
+          <w:numId w:val="1"/>
+        </w:numPr>
+      </w:pPr>
+      <w:r>
+        <w:t>Dar de alta a un administrador (Administrador)</w:t>
+      </w:r>
+      <w:r>
+        <w:tab/>
+      </w:r>
+      <w:r>
+        <w:tab/>
+      </w:r>
+      <w:r>
+        <w:tab/>
+      </w:r>
+      <w:r>
+        <w:tab/>
+      </w:r>
+      <w:r>
+        <w:tab/>
+        <w:t>S</w:t>
+      </w:r>
+    </w:p>
+    <w:p>
+      <w:pPr>
+        <w:pStyle w:val="Prrafodelista"/>
+        <w:numPr>
+          <w:ilvl w:val="0"/>
+          <w:numId w:val="1"/>
+        </w:numPr>
+      </w:pPr>
+      <w:r>
+        <w:t>Dar de alta un empleado (Administrador)</w:t>
+      </w:r>
+      <w:r>
+        <w:tab/>
+      </w:r>
+      <w:r>
+        <w:tab/>
+      </w:r>
+      <w:r>
+        <w:tab/>
+      </w:r>
+      <w:r>
+        <w:tab/>
+      </w:r>
+      <w:r>
+        <w:tab/>
+        <w:t>F</w:t>
+      </w:r>
+    </w:p>
+    <w:p>
+      <w:pPr>
+        <w:pStyle w:val="Prrafodelista"/>
+        <w:numPr>
+          <w:ilvl w:val="0"/>
+          <w:numId w:val="1"/>
+        </w:numPr>
+      </w:pPr>
+      <w:r>
+        <w:t>Dar de alta mensajes (Administrador y Empleados)</w:t>
+      </w:r>
+      <w:r>
+        <w:tab/>
+      </w:r>
+      <w:r>
+        <w:tab/>
+      </w:r>
+      <w:r>
+        <w:tab/>
+      </w:r>
+      <w:r>
+        <w:tab/>
+        <w:t>M</w:t>
+      </w:r>
+      <w:bookmarkStart w:id="0" w:name="_GoBack"/>
+      <w:bookmarkEnd w:id="0"/>
+    </w:p>
     <w:sectPr>
       <w:pgSz w:w="11906" w:h="16838"/>
       <w:pgMar w:top="1417" w:right="1701" w:bottom="1417" w:left="1701" w:header="708" w:footer="708" w:gutter="0"/>
@@ -1919,6 +3358,100 @@
     </w:sectPr>
   </w:body>
 </w:document>
+</file>
+
+<file path=word/numbering.xml><?xml version="1.0" encoding="utf-8"?>
+<w:numbering xmlns:wpc="http://schemas.microsoft.com/office/word/2010/wordprocessingCanvas" xmlns:cx="http://schemas.microsoft.com/office/drawing/2014/chartex" xmlns:cx1="http://schemas.microsoft.com/office/drawing/2015/9/8/chartex" xmlns:cx2="http://schemas.microsoft.com/office/drawing/2015/10/21/chartex" xmlns:cx3="http://schemas.microsoft.com/office/drawing/2016/5/9/chartex" xmlns:cx4="http://schemas.microsoft.com/office/drawing/2016/5/10/chartex" xmlns:cx5="http://schemas.microsoft.com/office/drawing/2016/5/11/chartex" xmlns:cx6="http://schemas.microsoft.com/office/drawing/2016/5/12/chartex" xmlns:cx7="http://schemas.microsoft.com/office/drawing/2016/5/13/chartex" xmlns:cx8="http://schemas.microsoft.com/office/drawing/2016/5/14/chartex" xmlns:mc="http://schemas.openxmlformats.org/markup-compatibility/2006" xmlns:aink="http://schemas.microsoft.com/office/drawing/2016/ink" xmlns:am3d="http://schemas.microsoft.com/office/drawing/2017/model3d" xmlns:o="urn:schemas-microsoft-com:office:office" xmlns:r="http://schemas.openxmlformats.org/officeDocument/2006/relationships" xmlns:m="http://schemas.openxmlformats.org/officeDocument/2006/math" xmlns:v="urn:schemas-microsoft-com:vml" xmlns:wp14="http://schemas.microsoft.com/office/word/2010/wordprocessingDrawing" xmlns:wp="http://schemas.openxmlformats.org/drawingml/2006/wordprocessingDrawing" xmlns:w10="urn:schemas-microsoft-com:office:word" xmlns:w="http://schemas.openxmlformats.org/wordprocessingml/2006/main" xmlns:w14="http://schemas.microsoft.com/office/word/2010/wordml" xmlns:w15="http://schemas.microsoft.com/office/word/2012/wordml" xmlns:w16cid="http://schemas.microsoft.com/office/word/2016/wordml/cid" xmlns:w16se="http://schemas.microsoft.com/office/word/2015/wordml/symex" xmlns:wpg="http://schemas.microsoft.com/office/word/2010/wordprocessingGroup" xmlns:wpi="http://schemas.microsoft.com/office/word/2010/wordprocessingInk" xmlns:wne="http://schemas.microsoft.com/office/word/2006/wordml" xmlns:wps="http://schemas.microsoft.com/office/word/2010/wordprocessingShape" mc:Ignorable="w14 w15 w16se w16cid wp14">
+  <w:abstractNum w:abstractNumId="0" w15:restartNumberingAfterBreak="0">
+    <w:nsid w:val="078640CB"/>
+    <w:multiLevelType w:val="hybridMultilevel"/>
+    <w:tmpl w:val="F5E4E9DA"/>
+    <w:lvl w:ilvl="0" w:tplc="0C0A000F">
+      <w:start w:val="1"/>
+      <w:numFmt w:val="decimal"/>
+      <w:lvlText w:val="%1."/>
+      <w:lvlJc w:val="left"/>
+      <w:pPr>
+        <w:ind w:left="720" w:hanging="360"/>
+      </w:pPr>
+    </w:lvl>
+    <w:lvl w:ilvl="1" w:tplc="0C0A0019" w:tentative="1">
+      <w:start w:val="1"/>
+      <w:numFmt w:val="lowerLetter"/>
+      <w:lvlText w:val="%2."/>
+      <w:lvlJc w:val="left"/>
+      <w:pPr>
+        <w:ind w:left="1440" w:hanging="360"/>
+      </w:pPr>
+    </w:lvl>
+    <w:lvl w:ilvl="2" w:tplc="0C0A001B" w:tentative="1">
+      <w:start w:val="1"/>
+      <w:numFmt w:val="lowerRoman"/>
+      <w:lvlText w:val="%3."/>
+      <w:lvlJc w:val="right"/>
+      <w:pPr>
+        <w:ind w:left="2160" w:hanging="180"/>
+      </w:pPr>
+    </w:lvl>
+    <w:lvl w:ilvl="3" w:tplc="0C0A000F" w:tentative="1">
+      <w:start w:val="1"/>
+      <w:numFmt w:val="decimal"/>
+      <w:lvlText w:val="%4."/>
+      <w:lvlJc w:val="left"/>
+      <w:pPr>
+        <w:ind w:left="2880" w:hanging="360"/>
+      </w:pPr>
+    </w:lvl>
+    <w:lvl w:ilvl="4" w:tplc="0C0A0019" w:tentative="1">
+      <w:start w:val="1"/>
+      <w:numFmt w:val="lowerLetter"/>
+      <w:lvlText w:val="%5."/>
+      <w:lvlJc w:val="left"/>
+      <w:pPr>
+        <w:ind w:left="3600" w:hanging="360"/>
+      </w:pPr>
+    </w:lvl>
+    <w:lvl w:ilvl="5" w:tplc="0C0A001B" w:tentative="1">
+      <w:start w:val="1"/>
+      <w:numFmt w:val="lowerRoman"/>
+      <w:lvlText w:val="%6."/>
+      <w:lvlJc w:val="right"/>
+      <w:pPr>
+        <w:ind w:left="4320" w:hanging="180"/>
+      </w:pPr>
+    </w:lvl>
+    <w:lvl w:ilvl="6" w:tplc="0C0A000F" w:tentative="1">
+      <w:start w:val="1"/>
+      <w:numFmt w:val="decimal"/>
+      <w:lvlText w:val="%7."/>
+      <w:lvlJc w:val="left"/>
+      <w:pPr>
+        <w:ind w:left="5040" w:hanging="360"/>
+      </w:pPr>
+    </w:lvl>
+    <w:lvl w:ilvl="7" w:tplc="0C0A0019" w:tentative="1">
+      <w:start w:val="1"/>
+      <w:numFmt w:val="lowerLetter"/>
+      <w:lvlText w:val="%8."/>
+      <w:lvlJc w:val="left"/>
+      <w:pPr>
+        <w:ind w:left="5760" w:hanging="360"/>
+      </w:pPr>
+    </w:lvl>
+    <w:lvl w:ilvl="8" w:tplc="0C0A001B" w:tentative="1">
+      <w:start w:val="1"/>
+      <w:numFmt w:val="lowerRoman"/>
+      <w:lvlText w:val="%9."/>
+      <w:lvlJc w:val="right"/>
+      <w:pPr>
+        <w:ind w:left="6480" w:hanging="180"/>
+      </w:pPr>
+    </w:lvl>
+  </w:abstractNum>
+  <w:num w:numId="1">
+    <w:abstractNumId w:val="0"/>
+  </w:num>
+</w:numbering>
 </file>
 
 <file path=word/styles.xml><?xml version="1.0" encoding="utf-8"?>
@@ -2347,6 +3880,17 @@
     <w:semiHidden/>
     <w:unhideWhenUsed/>
   </w:style>
+  <w:style w:type="paragraph" w:styleId="Prrafodelista">
+    <w:name w:val="List Paragraph"/>
+    <w:basedOn w:val="Normal"/>
+    <w:uiPriority w:val="34"/>
+    <w:qFormat/>
+    <w:rsid w:val="00AC7F27"/>
+    <w:pPr>
+      <w:ind w:left="720"/>
+      <w:contextualSpacing/>
+    </w:pPr>
+  </w:style>
 </w:styles>
 </file>
 
@@ -2643,4 +4187,16 @@
     </a:ext>
   </a:extLst>
 </a:theme>
+</file>
+
+<file path=customXml/item1.xml><?xml version="1.0" encoding="utf-8"?>
+<b:Sources xmlns:b="http://schemas.openxmlformats.org/officeDocument/2006/bibliography" xmlns="http://schemas.openxmlformats.org/officeDocument/2006/bibliography" SelectedStyle="\APASixthEditionOfficeOnline.xsl" StyleName="APA" Version="6"/>
+</file>
+
+<file path=customXml/itemProps1.xml><?xml version="1.0" encoding="utf-8"?>
+<ds:datastoreItem xmlns:ds="http://schemas.openxmlformats.org/officeDocument/2006/customXml" ds:itemID="{62E938E9-963F-4392-90CA-C6D5B52A2BA1}">
+  <ds:schemaRefs>
+    <ds:schemaRef ds:uri="http://schemas.openxmlformats.org/officeDocument/2006/bibliography"/>
+  </ds:schemaRefs>
+</ds:datastoreItem>
 </file>
</xml_diff>